<commit_message>
Changed Gantt Chart to better reflect CfS
</commit_message>
<xml_diff>
--- a/GanttChart.docx
+++ b/GanttChart.docx
@@ -18,11 +18,11 @@
         <w:gridCol w:w="278"/>
         <w:gridCol w:w="277"/>
         <w:gridCol w:w="278"/>
-        <w:gridCol w:w="277"/>
-        <w:gridCol w:w="278"/>
         <w:gridCol w:w="278"/>
         <w:gridCol w:w="277"/>
         <w:gridCol w:w="278"/>
+        <w:gridCol w:w="255"/>
+        <w:gridCol w:w="300"/>
         <w:gridCol w:w="277"/>
         <w:gridCol w:w="278"/>
         <w:gridCol w:w="278"/>
@@ -364,7 +364,7 @@
       </w:tr>
       <w:tr>
         <w:trPr>
-          <w:trHeight w:val="733"/>
+          <w:trHeight w:val="755"/>
         </w:trPr>
         <w:tc>
           <w:tcPr>
@@ -401,142 +401,133 @@
                 <w:szCs w:val="20"/>
               </w:rPr>
             </w:pPr>
-            <w:proofErr w:type="spellStart"/>
-            <w:r>
-              <w:rPr>
-                <w:sz w:val="18"/>
-                <w:szCs w:val="20"/>
-              </w:rPr>
-              <w:t>i</w:t>
-            </w:r>
-            <w:proofErr w:type="spellEnd"/>
-            <w:r>
-              <w:rPr>
-                <w:sz w:val="18"/>
-                <w:szCs w:val="20"/>
-              </w:rPr>
-              <w:t xml:space="preserve">) Design data schema/DB for GOTO data </w:t>
-            </w:r>
-          </w:p>
-        </w:tc>
-        <w:tc>
-          <w:tcPr>
-            <w:tcW w:w="277" w:type="dxa"/>
-            <w:shd w:val="clear" w:color="auto" w:fill="C4BC96" w:themeFill="background2" w:themeFillShade="BF"/>
-          </w:tcPr>
-          <w:p>
-            <w:pPr>
-              <w:spacing w:after="0" w:line="240" w:lineRule="auto"/>
-              <w:rPr>
-                <w:sz w:val="12"/>
-                <w:szCs w:val="12"/>
-              </w:rPr>
-            </w:pPr>
-          </w:p>
-        </w:tc>
-        <w:tc>
-          <w:tcPr>
-            <w:tcW w:w="278" w:type="dxa"/>
-            <w:shd w:val="clear" w:color="auto" w:fill="C4BC96" w:themeFill="background2" w:themeFillShade="BF"/>
-          </w:tcPr>
-          <w:p>
-            <w:pPr>
-              <w:spacing w:after="0" w:line="240" w:lineRule="auto"/>
-              <w:rPr>
-                <w:sz w:val="12"/>
-                <w:szCs w:val="12"/>
-              </w:rPr>
-            </w:pPr>
-          </w:p>
-        </w:tc>
-        <w:tc>
-          <w:tcPr>
-            <w:tcW w:w="277" w:type="dxa"/>
-            <w:shd w:val="clear" w:color="auto" w:fill="C4BC96" w:themeFill="background2" w:themeFillShade="BF"/>
-          </w:tcPr>
-          <w:p>
-            <w:pPr>
-              <w:spacing w:after="0" w:line="240" w:lineRule="auto"/>
-              <w:rPr>
-                <w:sz w:val="12"/>
-                <w:szCs w:val="12"/>
-              </w:rPr>
-            </w:pPr>
-          </w:p>
-        </w:tc>
-        <w:tc>
-          <w:tcPr>
-            <w:tcW w:w="278" w:type="dxa"/>
-          </w:tcPr>
-          <w:p>
-            <w:pPr>
-              <w:spacing w:after="0" w:line="240" w:lineRule="auto"/>
-              <w:rPr>
-                <w:sz w:val="12"/>
-                <w:szCs w:val="12"/>
-              </w:rPr>
-            </w:pPr>
-          </w:p>
-        </w:tc>
-        <w:tc>
-          <w:tcPr>
-            <w:tcW w:w="277" w:type="dxa"/>
-          </w:tcPr>
-          <w:p>
-            <w:pPr>
-              <w:spacing w:after="0" w:line="240" w:lineRule="auto"/>
-              <w:rPr>
-                <w:sz w:val="12"/>
-                <w:szCs w:val="12"/>
-              </w:rPr>
-            </w:pPr>
-          </w:p>
-        </w:tc>
-        <w:tc>
-          <w:tcPr>
-            <w:tcW w:w="278" w:type="dxa"/>
-          </w:tcPr>
-          <w:p>
-            <w:pPr>
-              <w:spacing w:after="0" w:line="240" w:lineRule="auto"/>
-              <w:rPr>
-                <w:sz w:val="12"/>
-                <w:szCs w:val="12"/>
-              </w:rPr>
-            </w:pPr>
-          </w:p>
-        </w:tc>
-        <w:tc>
-          <w:tcPr>
-            <w:tcW w:w="278" w:type="dxa"/>
-          </w:tcPr>
-          <w:p>
-            <w:pPr>
-              <w:spacing w:after="0" w:line="240" w:lineRule="auto"/>
-              <w:rPr>
-                <w:sz w:val="12"/>
-                <w:szCs w:val="12"/>
-              </w:rPr>
-            </w:pPr>
-          </w:p>
-        </w:tc>
-        <w:tc>
-          <w:tcPr>
-            <w:tcW w:w="277" w:type="dxa"/>
-          </w:tcPr>
-          <w:p>
-            <w:pPr>
-              <w:spacing w:after="0" w:line="240" w:lineRule="auto"/>
-              <w:rPr>
-                <w:sz w:val="12"/>
-                <w:szCs w:val="12"/>
-              </w:rPr>
-            </w:pPr>
-          </w:p>
-        </w:tc>
-        <w:tc>
-          <w:tcPr>
-            <w:tcW w:w="278" w:type="dxa"/>
+            <w:r>
+              <w:rPr>
+                <w:sz w:val="18"/>
+                <w:szCs w:val="20"/>
+              </w:rPr>
+              <w:t xml:space="preserve">i) Design data schema/DB for GOTO data </w:t>
+            </w:r>
+          </w:p>
+        </w:tc>
+        <w:tc>
+          <w:tcPr>
+            <w:tcW w:w="277" w:type="dxa"/>
+            <w:shd w:val="clear" w:color="auto" w:fill="C4BC96" w:themeFill="background2" w:themeFillShade="BF"/>
+          </w:tcPr>
+          <w:p>
+            <w:pPr>
+              <w:spacing w:after="0" w:line="240" w:lineRule="auto"/>
+              <w:rPr>
+                <w:sz w:val="12"/>
+                <w:szCs w:val="12"/>
+              </w:rPr>
+            </w:pPr>
+          </w:p>
+        </w:tc>
+        <w:tc>
+          <w:tcPr>
+            <w:tcW w:w="278" w:type="dxa"/>
+            <w:shd w:val="clear" w:color="auto" w:fill="C4BC96" w:themeFill="background2" w:themeFillShade="BF"/>
+          </w:tcPr>
+          <w:p>
+            <w:pPr>
+              <w:spacing w:after="0" w:line="240" w:lineRule="auto"/>
+              <w:rPr>
+                <w:sz w:val="12"/>
+                <w:szCs w:val="12"/>
+              </w:rPr>
+            </w:pPr>
+          </w:p>
+        </w:tc>
+        <w:tc>
+          <w:tcPr>
+            <w:tcW w:w="277" w:type="dxa"/>
+            <w:shd w:val="clear" w:color="auto" w:fill="C4BC96" w:themeFill="background2" w:themeFillShade="BF"/>
+          </w:tcPr>
+          <w:p>
+            <w:pPr>
+              <w:spacing w:after="0" w:line="240" w:lineRule="auto"/>
+              <w:rPr>
+                <w:sz w:val="12"/>
+                <w:szCs w:val="12"/>
+              </w:rPr>
+            </w:pPr>
+          </w:p>
+        </w:tc>
+        <w:tc>
+          <w:tcPr>
+            <w:tcW w:w="278" w:type="dxa"/>
+          </w:tcPr>
+          <w:p>
+            <w:pPr>
+              <w:spacing w:after="0" w:line="240" w:lineRule="auto"/>
+              <w:rPr>
+                <w:sz w:val="12"/>
+                <w:szCs w:val="12"/>
+              </w:rPr>
+            </w:pPr>
+          </w:p>
+        </w:tc>
+        <w:tc>
+          <w:tcPr>
+            <w:tcW w:w="278" w:type="dxa"/>
+          </w:tcPr>
+          <w:p>
+            <w:pPr>
+              <w:spacing w:after="0" w:line="240" w:lineRule="auto"/>
+              <w:rPr>
+                <w:sz w:val="12"/>
+                <w:szCs w:val="12"/>
+              </w:rPr>
+            </w:pPr>
+          </w:p>
+        </w:tc>
+        <w:tc>
+          <w:tcPr>
+            <w:tcW w:w="277" w:type="dxa"/>
+          </w:tcPr>
+          <w:p>
+            <w:pPr>
+              <w:spacing w:after="0" w:line="240" w:lineRule="auto"/>
+              <w:rPr>
+                <w:sz w:val="12"/>
+                <w:szCs w:val="12"/>
+              </w:rPr>
+            </w:pPr>
+          </w:p>
+        </w:tc>
+        <w:tc>
+          <w:tcPr>
+            <w:tcW w:w="278" w:type="dxa"/>
+          </w:tcPr>
+          <w:p>
+            <w:pPr>
+              <w:spacing w:after="0" w:line="240" w:lineRule="auto"/>
+              <w:rPr>
+                <w:sz w:val="12"/>
+                <w:szCs w:val="12"/>
+              </w:rPr>
+            </w:pPr>
+          </w:p>
+        </w:tc>
+        <w:tc>
+          <w:tcPr>
+            <w:tcW w:w="255" w:type="dxa"/>
+          </w:tcPr>
+          <w:p>
+            <w:pPr>
+              <w:spacing w:after="0" w:line="240" w:lineRule="auto"/>
+              <w:rPr>
+                <w:sz w:val="12"/>
+                <w:szCs w:val="12"/>
+              </w:rPr>
+            </w:pPr>
+          </w:p>
+        </w:tc>
+        <w:tc>
+          <w:tcPr>
+            <w:tcW w:w="300" w:type="dxa"/>
           </w:tcPr>
           <w:p>
             <w:pPr>
@@ -878,65 +869,65 @@
         </w:tc>
         <w:tc>
           <w:tcPr>
-            <w:tcW w:w="277" w:type="dxa"/>
-            <w:shd w:val="clear" w:color="auto" w:fill="C4BC96" w:themeFill="background2" w:themeFillShade="BF"/>
-          </w:tcPr>
-          <w:p>
-            <w:pPr>
-              <w:spacing w:after="0" w:line="240" w:lineRule="auto"/>
-              <w:rPr>
-                <w:sz w:val="12"/>
-                <w:szCs w:val="12"/>
-              </w:rPr>
-            </w:pPr>
-          </w:p>
-        </w:tc>
-        <w:tc>
-          <w:tcPr>
-            <w:tcW w:w="278" w:type="dxa"/>
-            <w:shd w:val="clear" w:color="auto" w:fill="C4BC96" w:themeFill="background2" w:themeFillShade="BF"/>
-          </w:tcPr>
-          <w:p>
-            <w:pPr>
-              <w:spacing w:after="0" w:line="240" w:lineRule="auto"/>
-              <w:rPr>
-                <w:sz w:val="12"/>
-                <w:szCs w:val="12"/>
-              </w:rPr>
-            </w:pPr>
-          </w:p>
-        </w:tc>
-        <w:tc>
-          <w:tcPr>
-            <w:tcW w:w="278" w:type="dxa"/>
-          </w:tcPr>
-          <w:p>
-            <w:pPr>
-              <w:spacing w:after="0" w:line="240" w:lineRule="auto"/>
-              <w:rPr>
-                <w:sz w:val="12"/>
-                <w:szCs w:val="12"/>
-              </w:rPr>
-            </w:pPr>
-          </w:p>
-        </w:tc>
-        <w:tc>
-          <w:tcPr>
-            <w:tcW w:w="277" w:type="dxa"/>
-          </w:tcPr>
-          <w:p>
-            <w:pPr>
-              <w:spacing w:after="0" w:line="240" w:lineRule="auto"/>
-              <w:rPr>
-                <w:sz w:val="12"/>
-                <w:szCs w:val="12"/>
-              </w:rPr>
-            </w:pPr>
-          </w:p>
-        </w:tc>
-        <w:tc>
-          <w:tcPr>
-            <w:tcW w:w="278" w:type="dxa"/>
+            <w:tcW w:w="278" w:type="dxa"/>
+            <w:shd w:val="clear" w:color="auto" w:fill="C4BC96" w:themeFill="background2" w:themeFillShade="BF"/>
+          </w:tcPr>
+          <w:p>
+            <w:pPr>
+              <w:spacing w:after="0" w:line="240" w:lineRule="auto"/>
+              <w:rPr>
+                <w:sz w:val="12"/>
+                <w:szCs w:val="12"/>
+              </w:rPr>
+            </w:pPr>
+          </w:p>
+        </w:tc>
+        <w:tc>
+          <w:tcPr>
+            <w:tcW w:w="277" w:type="dxa"/>
+            <w:shd w:val="clear" w:color="auto" w:fill="C4BC96" w:themeFill="background2" w:themeFillShade="BF"/>
+          </w:tcPr>
+          <w:p>
+            <w:pPr>
+              <w:spacing w:after="0" w:line="240" w:lineRule="auto"/>
+              <w:rPr>
+                <w:sz w:val="12"/>
+                <w:szCs w:val="12"/>
+              </w:rPr>
+            </w:pPr>
+          </w:p>
+        </w:tc>
+        <w:tc>
+          <w:tcPr>
+            <w:tcW w:w="278" w:type="dxa"/>
+          </w:tcPr>
+          <w:p>
+            <w:pPr>
+              <w:spacing w:after="0" w:line="240" w:lineRule="auto"/>
+              <w:rPr>
+                <w:sz w:val="12"/>
+                <w:szCs w:val="12"/>
+              </w:rPr>
+            </w:pPr>
+          </w:p>
+        </w:tc>
+        <w:tc>
+          <w:tcPr>
+            <w:tcW w:w="255" w:type="dxa"/>
+          </w:tcPr>
+          <w:p>
+            <w:pPr>
+              <w:spacing w:after="0" w:line="240" w:lineRule="auto"/>
+              <w:rPr>
+                <w:sz w:val="12"/>
+                <w:szCs w:val="12"/>
+              </w:rPr>
+            </w:pPr>
+          </w:p>
+        </w:tc>
+        <w:tc>
+          <w:tcPr>
+            <w:tcW w:w="300" w:type="dxa"/>
           </w:tcPr>
           <w:p>
             <w:pPr>
@@ -1211,128 +1202,156 @@
                 <w:sz w:val="18"/>
                 <w:szCs w:val="20"/>
               </w:rPr>
-              <w:t>iii) UK visit to setup UK GOTO database</w:t>
-            </w:r>
-          </w:p>
-        </w:tc>
-        <w:tc>
-          <w:tcPr>
-            <w:tcW w:w="277" w:type="dxa"/>
-          </w:tcPr>
-          <w:p>
-            <w:pPr>
-              <w:spacing w:after="0" w:line="240" w:lineRule="auto"/>
-              <w:rPr>
-                <w:sz w:val="12"/>
-                <w:szCs w:val="12"/>
-              </w:rPr>
-            </w:pPr>
-          </w:p>
-        </w:tc>
-        <w:tc>
-          <w:tcPr>
-            <w:tcW w:w="278" w:type="dxa"/>
-          </w:tcPr>
-          <w:p>
-            <w:pPr>
-              <w:spacing w:after="0" w:line="240" w:lineRule="auto"/>
-              <w:rPr>
-                <w:sz w:val="12"/>
-                <w:szCs w:val="12"/>
-              </w:rPr>
-            </w:pPr>
-          </w:p>
-        </w:tc>
-        <w:tc>
-          <w:tcPr>
-            <w:tcW w:w="277" w:type="dxa"/>
-          </w:tcPr>
-          <w:p>
-            <w:pPr>
-              <w:spacing w:after="0" w:line="240" w:lineRule="auto"/>
-              <w:rPr>
-                <w:sz w:val="12"/>
-                <w:szCs w:val="12"/>
-              </w:rPr>
-            </w:pPr>
-          </w:p>
-        </w:tc>
-        <w:tc>
-          <w:tcPr>
-            <w:tcW w:w="278" w:type="dxa"/>
-            <w:shd w:val="clear" w:color="auto" w:fill="C4BC96" w:themeFill="background2" w:themeFillShade="BF"/>
-          </w:tcPr>
-          <w:p>
-            <w:pPr>
-              <w:spacing w:after="0" w:line="240" w:lineRule="auto"/>
-              <w:rPr>
-                <w:sz w:val="12"/>
-                <w:szCs w:val="12"/>
-              </w:rPr>
-            </w:pPr>
-          </w:p>
-        </w:tc>
-        <w:tc>
-          <w:tcPr>
-            <w:tcW w:w="277" w:type="dxa"/>
-            <w:shd w:val="clear" w:color="auto" w:fill="C4BC96" w:themeFill="background2" w:themeFillShade="BF"/>
-          </w:tcPr>
-          <w:p>
-            <w:pPr>
-              <w:spacing w:after="0" w:line="240" w:lineRule="auto"/>
-              <w:rPr>
-                <w:sz w:val="12"/>
-                <w:szCs w:val="12"/>
-              </w:rPr>
-            </w:pPr>
-          </w:p>
-        </w:tc>
-        <w:tc>
-          <w:tcPr>
-            <w:tcW w:w="278" w:type="dxa"/>
-            <w:shd w:val="clear" w:color="auto" w:fill="C4BC96" w:themeFill="background2" w:themeFillShade="BF"/>
-          </w:tcPr>
-          <w:p>
-            <w:pPr>
-              <w:spacing w:after="0" w:line="240" w:lineRule="auto"/>
-              <w:rPr>
-                <w:sz w:val="12"/>
-                <w:szCs w:val="12"/>
-              </w:rPr>
-            </w:pPr>
-          </w:p>
-        </w:tc>
-        <w:tc>
-          <w:tcPr>
-            <w:tcW w:w="278" w:type="dxa"/>
-          </w:tcPr>
-          <w:p>
-            <w:pPr>
-              <w:spacing w:after="0" w:line="240" w:lineRule="auto"/>
-              <w:rPr>
-                <w:sz w:val="12"/>
-                <w:szCs w:val="12"/>
-              </w:rPr>
-            </w:pPr>
-          </w:p>
-        </w:tc>
-        <w:tc>
-          <w:tcPr>
-            <w:tcW w:w="277" w:type="dxa"/>
-          </w:tcPr>
-          <w:p>
-            <w:pPr>
-              <w:spacing w:after="0" w:line="240" w:lineRule="auto"/>
-              <w:rPr>
-                <w:sz w:val="12"/>
-                <w:szCs w:val="12"/>
-              </w:rPr>
-            </w:pPr>
-          </w:p>
-        </w:tc>
-        <w:tc>
-          <w:tcPr>
-            <w:tcW w:w="278" w:type="dxa"/>
+              <w:t>iii) UK visit to establish</w:t>
+            </w:r>
+            <w:r>
+              <w:rPr>
+                <w:sz w:val="18"/>
+                <w:szCs w:val="20"/>
+              </w:rPr>
+              <w:t xml:space="preserve"> GOTO </w:t>
+            </w:r>
+            <w:r>
+              <w:rPr>
+                <w:sz w:val="18"/>
+                <w:szCs w:val="20"/>
+              </w:rPr>
+              <w:t xml:space="preserve">UK PostgreSQL </w:t>
+            </w:r>
+            <w:r>
+              <w:rPr>
+                <w:sz w:val="18"/>
+                <w:szCs w:val="20"/>
+              </w:rPr>
+              <w:t>database</w:t>
+            </w:r>
+          </w:p>
+        </w:tc>
+        <w:tc>
+          <w:tcPr>
+            <w:tcW w:w="277" w:type="dxa"/>
+          </w:tcPr>
+          <w:p>
+            <w:pPr>
+              <w:spacing w:after="0" w:line="240" w:lineRule="auto"/>
+              <w:rPr>
+                <w:sz w:val="12"/>
+                <w:szCs w:val="12"/>
+              </w:rPr>
+            </w:pPr>
+          </w:p>
+        </w:tc>
+        <w:tc>
+          <w:tcPr>
+            <w:tcW w:w="278" w:type="dxa"/>
+          </w:tcPr>
+          <w:p>
+            <w:pPr>
+              <w:spacing w:after="0" w:line="240" w:lineRule="auto"/>
+              <w:rPr>
+                <w:sz w:val="12"/>
+                <w:szCs w:val="12"/>
+              </w:rPr>
+            </w:pPr>
+          </w:p>
+        </w:tc>
+        <w:tc>
+          <w:tcPr>
+            <w:tcW w:w="277" w:type="dxa"/>
+          </w:tcPr>
+          <w:p>
+            <w:pPr>
+              <w:spacing w:after="0" w:line="240" w:lineRule="auto"/>
+              <w:rPr>
+                <w:sz w:val="12"/>
+                <w:szCs w:val="12"/>
+              </w:rPr>
+            </w:pPr>
+          </w:p>
+        </w:tc>
+        <w:tc>
+          <w:tcPr>
+            <w:tcW w:w="278" w:type="dxa"/>
+            <w:shd w:val="clear" w:color="auto" w:fill="C4BC96" w:themeFill="background2" w:themeFillShade="BF"/>
+          </w:tcPr>
+          <w:p>
+            <w:pPr>
+              <w:spacing w:after="0" w:line="240" w:lineRule="auto"/>
+              <w:rPr>
+                <w:sz w:val="12"/>
+                <w:szCs w:val="12"/>
+              </w:rPr>
+            </w:pPr>
+          </w:p>
+        </w:tc>
+        <w:tc>
+          <w:tcPr>
+            <w:tcW w:w="278" w:type="dxa"/>
+            <w:shd w:val="clear" w:color="auto" w:fill="C4BC96" w:themeFill="background2" w:themeFillShade="BF"/>
+          </w:tcPr>
+          <w:p>
+            <w:pPr>
+              <w:spacing w:after="0" w:line="240" w:lineRule="auto"/>
+              <w:rPr>
+                <w:sz w:val="12"/>
+                <w:szCs w:val="12"/>
+              </w:rPr>
+            </w:pPr>
+          </w:p>
+        </w:tc>
+        <w:tc>
+          <w:tcPr>
+            <w:tcW w:w="277" w:type="dxa"/>
+            <w:shd w:val="clear" w:color="auto" w:fill="C4BC96" w:themeFill="background2" w:themeFillShade="BF"/>
+          </w:tcPr>
+          <w:p>
+            <w:pPr>
+              <w:spacing w:after="0" w:line="240" w:lineRule="auto"/>
+              <w:rPr>
+                <w:sz w:val="16"/>
+                <w:szCs w:val="16"/>
+              </w:rPr>
+            </w:pPr>
+            <w:r>
+              <w:rPr>
+                <w:sz w:val="16"/>
+                <w:szCs w:val="16"/>
+              </w:rPr>
+              <w:t>X</w:t>
+            </w:r>
+          </w:p>
+        </w:tc>
+        <w:tc>
+          <w:tcPr>
+            <w:tcW w:w="278" w:type="dxa"/>
+          </w:tcPr>
+          <w:p>
+            <w:pPr>
+              <w:spacing w:after="0" w:line="240" w:lineRule="auto"/>
+              <w:rPr>
+                <w:sz w:val="12"/>
+                <w:szCs w:val="12"/>
+              </w:rPr>
+            </w:pPr>
+          </w:p>
+        </w:tc>
+        <w:tc>
+          <w:tcPr>
+            <w:tcW w:w="255" w:type="dxa"/>
+          </w:tcPr>
+          <w:p>
+            <w:pPr>
+              <w:spacing w:after="0" w:line="240" w:lineRule="auto"/>
+              <w:rPr>
+                <w:sz w:val="12"/>
+                <w:szCs w:val="12"/>
+              </w:rPr>
+            </w:pPr>
+          </w:p>
+        </w:tc>
+        <w:tc>
+          <w:tcPr>
+            <w:tcW w:w="300" w:type="dxa"/>
           </w:tcPr>
           <w:p>
             <w:pPr>
@@ -1604,217 +1623,179 @@
                 <w:sz w:val="18"/>
                 <w:szCs w:val="20"/>
               </w:rPr>
-              <w:t>iii) Assess and optimize DB &amp; queries</w:t>
-            </w:r>
-          </w:p>
-        </w:tc>
-        <w:tc>
-          <w:tcPr>
-            <w:tcW w:w="277" w:type="dxa"/>
-          </w:tcPr>
-          <w:p>
-            <w:pPr>
-              <w:spacing w:after="0" w:line="240" w:lineRule="auto"/>
-              <w:rPr>
-                <w:sz w:val="12"/>
-                <w:szCs w:val="12"/>
-              </w:rPr>
-            </w:pPr>
-          </w:p>
-        </w:tc>
-        <w:tc>
-          <w:tcPr>
-            <w:tcW w:w="278" w:type="dxa"/>
-          </w:tcPr>
-          <w:p>
-            <w:pPr>
-              <w:spacing w:after="0" w:line="240" w:lineRule="auto"/>
-              <w:rPr>
-                <w:sz w:val="12"/>
-                <w:szCs w:val="12"/>
-              </w:rPr>
-            </w:pPr>
-          </w:p>
-        </w:tc>
-        <w:tc>
-          <w:tcPr>
-            <w:tcW w:w="277" w:type="dxa"/>
-          </w:tcPr>
-          <w:p>
-            <w:pPr>
-              <w:spacing w:after="0" w:line="240" w:lineRule="auto"/>
-              <w:rPr>
-                <w:sz w:val="12"/>
-                <w:szCs w:val="12"/>
-              </w:rPr>
-            </w:pPr>
-          </w:p>
-        </w:tc>
-        <w:tc>
-          <w:tcPr>
-            <w:tcW w:w="278" w:type="dxa"/>
-          </w:tcPr>
-          <w:p>
-            <w:pPr>
-              <w:spacing w:after="0" w:line="240" w:lineRule="auto"/>
-              <w:rPr>
-                <w:sz w:val="12"/>
-                <w:szCs w:val="12"/>
-              </w:rPr>
-            </w:pPr>
-          </w:p>
-        </w:tc>
-        <w:tc>
-          <w:tcPr>
-            <w:tcW w:w="277" w:type="dxa"/>
-          </w:tcPr>
-          <w:p>
-            <w:pPr>
-              <w:spacing w:after="0" w:line="240" w:lineRule="auto"/>
-              <w:rPr>
-                <w:sz w:val="12"/>
-                <w:szCs w:val="12"/>
-              </w:rPr>
-            </w:pPr>
-          </w:p>
-        </w:tc>
-        <w:tc>
-          <w:tcPr>
-            <w:tcW w:w="278" w:type="dxa"/>
-          </w:tcPr>
-          <w:p>
-            <w:pPr>
-              <w:spacing w:after="0" w:line="240" w:lineRule="auto"/>
-              <w:rPr>
-                <w:sz w:val="12"/>
-                <w:szCs w:val="12"/>
-              </w:rPr>
-            </w:pPr>
-          </w:p>
-        </w:tc>
-        <w:tc>
-          <w:tcPr>
-            <w:tcW w:w="278" w:type="dxa"/>
-            <w:shd w:val="clear" w:color="auto" w:fill="C4BC96" w:themeFill="background2" w:themeFillShade="BF"/>
-          </w:tcPr>
-          <w:p>
-            <w:pPr>
-              <w:spacing w:after="0" w:line="240" w:lineRule="auto"/>
-              <w:rPr>
-                <w:sz w:val="12"/>
-                <w:szCs w:val="12"/>
-              </w:rPr>
-            </w:pPr>
-          </w:p>
-        </w:tc>
-        <w:tc>
-          <w:tcPr>
-            <w:tcW w:w="277" w:type="dxa"/>
-            <w:shd w:val="clear" w:color="auto" w:fill="C4BC96" w:themeFill="background2" w:themeFillShade="BF"/>
-          </w:tcPr>
-          <w:p>
-            <w:pPr>
-              <w:spacing w:after="0" w:line="240" w:lineRule="auto"/>
-              <w:rPr>
-                <w:sz w:val="12"/>
-                <w:szCs w:val="12"/>
-              </w:rPr>
-            </w:pPr>
-          </w:p>
-        </w:tc>
-        <w:tc>
-          <w:tcPr>
-            <w:tcW w:w="278" w:type="dxa"/>
-            <w:shd w:val="clear" w:color="auto" w:fill="C4BC96" w:themeFill="background2" w:themeFillShade="BF"/>
-          </w:tcPr>
-          <w:p>
-            <w:pPr>
-              <w:spacing w:after="0" w:line="240" w:lineRule="auto"/>
-              <w:rPr>
-                <w:sz w:val="12"/>
-                <w:szCs w:val="12"/>
-              </w:rPr>
-            </w:pPr>
-          </w:p>
-        </w:tc>
-        <w:tc>
-          <w:tcPr>
-            <w:tcW w:w="277" w:type="dxa"/>
-            <w:shd w:val="clear" w:color="auto" w:fill="C4BC96" w:themeFill="background2" w:themeFillShade="BF"/>
-          </w:tcPr>
-          <w:p>
-            <w:pPr>
-              <w:spacing w:after="0" w:line="240" w:lineRule="auto"/>
-              <w:rPr>
-                <w:sz w:val="12"/>
-                <w:szCs w:val="12"/>
-              </w:rPr>
-            </w:pPr>
-          </w:p>
-        </w:tc>
-        <w:tc>
-          <w:tcPr>
-            <w:tcW w:w="278" w:type="dxa"/>
-            <w:shd w:val="clear" w:color="auto" w:fill="C4BC96" w:themeFill="background2" w:themeFillShade="BF"/>
-          </w:tcPr>
-          <w:p>
-            <w:pPr>
-              <w:spacing w:after="0" w:line="240" w:lineRule="auto"/>
-              <w:rPr>
-                <w:sz w:val="12"/>
-                <w:szCs w:val="12"/>
-              </w:rPr>
-            </w:pPr>
-          </w:p>
-        </w:tc>
-        <w:tc>
-          <w:tcPr>
-            <w:tcW w:w="278" w:type="dxa"/>
-            <w:shd w:val="clear" w:color="auto" w:fill="C4BC96" w:themeFill="background2" w:themeFillShade="BF"/>
-          </w:tcPr>
-          <w:p>
-            <w:pPr>
-              <w:spacing w:after="0" w:line="240" w:lineRule="auto"/>
-              <w:rPr>
-                <w:sz w:val="12"/>
-                <w:szCs w:val="12"/>
-              </w:rPr>
-            </w:pPr>
-          </w:p>
-        </w:tc>
-        <w:tc>
-          <w:tcPr>
-            <w:tcW w:w="277" w:type="dxa"/>
-            <w:shd w:val="clear" w:color="auto" w:fill="C4BC96" w:themeFill="background2" w:themeFillShade="BF"/>
-          </w:tcPr>
-          <w:p>
-            <w:pPr>
-              <w:spacing w:after="0" w:line="240" w:lineRule="auto"/>
-              <w:rPr>
-                <w:sz w:val="12"/>
-                <w:szCs w:val="12"/>
-              </w:rPr>
-            </w:pPr>
-          </w:p>
-        </w:tc>
-        <w:tc>
-          <w:tcPr>
-            <w:tcW w:w="278" w:type="dxa"/>
-            <w:shd w:val="clear" w:color="auto" w:fill="C4BC96" w:themeFill="background2" w:themeFillShade="BF"/>
-          </w:tcPr>
-          <w:p>
-            <w:pPr>
-              <w:spacing w:after="0" w:line="240" w:lineRule="auto"/>
-              <w:rPr>
-                <w:sz w:val="12"/>
-                <w:szCs w:val="12"/>
-              </w:rPr>
-            </w:pPr>
-          </w:p>
-        </w:tc>
-        <w:tc>
-          <w:tcPr>
-            <w:tcW w:w="277" w:type="dxa"/>
+              <w:t xml:space="preserve">iii) </w:t>
+            </w:r>
+            <w:r>
+              <w:rPr>
+                <w:sz w:val="18"/>
+                <w:szCs w:val="20"/>
+              </w:rPr>
+              <w:t xml:space="preserve">Establish PostgreSQL  mirror database at NARIT </w:t>
+            </w:r>
+          </w:p>
+        </w:tc>
+        <w:tc>
+          <w:tcPr>
+            <w:tcW w:w="277" w:type="dxa"/>
+          </w:tcPr>
+          <w:p>
+            <w:pPr>
+              <w:spacing w:after="0" w:line="240" w:lineRule="auto"/>
+              <w:rPr>
+                <w:sz w:val="12"/>
+                <w:szCs w:val="12"/>
+              </w:rPr>
+            </w:pPr>
+          </w:p>
+        </w:tc>
+        <w:tc>
+          <w:tcPr>
+            <w:tcW w:w="278" w:type="dxa"/>
+          </w:tcPr>
+          <w:p>
+            <w:pPr>
+              <w:spacing w:after="0" w:line="240" w:lineRule="auto"/>
+              <w:rPr>
+                <w:sz w:val="12"/>
+                <w:szCs w:val="12"/>
+              </w:rPr>
+            </w:pPr>
+          </w:p>
+        </w:tc>
+        <w:tc>
+          <w:tcPr>
+            <w:tcW w:w="277" w:type="dxa"/>
+          </w:tcPr>
+          <w:p>
+            <w:pPr>
+              <w:spacing w:after="0" w:line="240" w:lineRule="auto"/>
+              <w:rPr>
+                <w:sz w:val="12"/>
+                <w:szCs w:val="12"/>
+              </w:rPr>
+            </w:pPr>
+          </w:p>
+        </w:tc>
+        <w:tc>
+          <w:tcPr>
+            <w:tcW w:w="278" w:type="dxa"/>
+          </w:tcPr>
+          <w:p>
+            <w:pPr>
+              <w:spacing w:after="0" w:line="240" w:lineRule="auto"/>
+              <w:rPr>
+                <w:sz w:val="12"/>
+                <w:szCs w:val="12"/>
+              </w:rPr>
+            </w:pPr>
+          </w:p>
+        </w:tc>
+        <w:tc>
+          <w:tcPr>
+            <w:tcW w:w="278" w:type="dxa"/>
+          </w:tcPr>
+          <w:p>
+            <w:pPr>
+              <w:spacing w:after="0" w:line="240" w:lineRule="auto"/>
+              <w:rPr>
+                <w:sz w:val="12"/>
+                <w:szCs w:val="12"/>
+              </w:rPr>
+            </w:pPr>
+          </w:p>
+        </w:tc>
+        <w:tc>
+          <w:tcPr>
+            <w:tcW w:w="277" w:type="dxa"/>
+          </w:tcPr>
+          <w:p>
+            <w:pPr>
+              <w:spacing w:after="0" w:line="240" w:lineRule="auto"/>
+              <w:rPr>
+                <w:sz w:val="12"/>
+                <w:szCs w:val="12"/>
+              </w:rPr>
+            </w:pPr>
+          </w:p>
+        </w:tc>
+        <w:tc>
+          <w:tcPr>
+            <w:tcW w:w="278" w:type="dxa"/>
+            <w:shd w:val="clear" w:color="auto" w:fill="C4BC96" w:themeFill="background2" w:themeFillShade="BF"/>
+          </w:tcPr>
+          <w:p>
+            <w:pPr>
+              <w:spacing w:after="0" w:line="240" w:lineRule="auto"/>
+              <w:rPr>
+                <w:sz w:val="12"/>
+                <w:szCs w:val="12"/>
+              </w:rPr>
+            </w:pPr>
+          </w:p>
+        </w:tc>
+        <w:tc>
+          <w:tcPr>
+            <w:tcW w:w="255" w:type="dxa"/>
+            <w:shd w:val="clear" w:color="auto" w:fill="C4BC96" w:themeFill="background2" w:themeFillShade="BF"/>
+          </w:tcPr>
+          <w:p>
+            <w:pPr>
+              <w:spacing w:after="0" w:line="240" w:lineRule="auto"/>
+              <w:rPr>
+                <w:sz w:val="12"/>
+                <w:szCs w:val="12"/>
+              </w:rPr>
+            </w:pPr>
+          </w:p>
+        </w:tc>
+        <w:tc>
+          <w:tcPr>
+            <w:tcW w:w="300" w:type="dxa"/>
+            <w:shd w:val="clear" w:color="auto" w:fill="C4BC96" w:themeFill="background2" w:themeFillShade="BF"/>
+          </w:tcPr>
+          <w:p>
+            <w:pPr>
+              <w:spacing w:after="0" w:line="240" w:lineRule="auto"/>
+              <w:rPr>
+                <w:sz w:val="12"/>
+                <w:szCs w:val="12"/>
+              </w:rPr>
+            </w:pPr>
+          </w:p>
+        </w:tc>
+        <w:tc>
+          <w:tcPr>
+            <w:tcW w:w="277" w:type="dxa"/>
+            <w:shd w:val="clear" w:color="auto" w:fill="C4BC96" w:themeFill="background2" w:themeFillShade="BF"/>
+          </w:tcPr>
+          <w:p>
+            <w:pPr>
+              <w:spacing w:after="0" w:line="240" w:lineRule="auto"/>
+              <w:rPr>
+                <w:sz w:val="12"/>
+                <w:szCs w:val="12"/>
+              </w:rPr>
+            </w:pPr>
+          </w:p>
+        </w:tc>
+        <w:tc>
+          <w:tcPr>
+            <w:tcW w:w="278" w:type="dxa"/>
+            <w:shd w:val="clear" w:color="auto" w:fill="C4BC96" w:themeFill="background2" w:themeFillShade="BF"/>
+          </w:tcPr>
+          <w:p>
+            <w:pPr>
+              <w:spacing w:after="0" w:line="240" w:lineRule="auto"/>
+              <w:rPr>
+                <w:sz w:val="12"/>
+                <w:szCs w:val="12"/>
+              </w:rPr>
+            </w:pPr>
+          </w:p>
+        </w:tc>
+        <w:tc>
+          <w:tcPr>
+            <w:tcW w:w="278" w:type="dxa"/>
             <w:shd w:val="clear" w:color="auto" w:fill="C4BC96" w:themeFill="background2" w:themeFillShade="BF"/>
           </w:tcPr>
           <w:p>
@@ -1822,16 +1803,68 @@
               <w:spacing w:after="0" w:line="240" w:lineRule="auto"/>
               <w:rPr>
                 <w:sz w:val="16"/>
-                <w:szCs w:val="12"/>
+                <w:szCs w:val="16"/>
               </w:rPr>
             </w:pPr>
             <w:r>
               <w:rPr>
                 <w:sz w:val="16"/>
-                <w:szCs w:val="12"/>
+                <w:szCs w:val="16"/>
               </w:rPr>
               <w:t>C</w:t>
             </w:r>
+            <w:r>
+              <w:rPr>
+                <w:sz w:val="16"/>
+                <w:szCs w:val="16"/>
+              </w:rPr>
+              <w:t>X</w:t>
+            </w:r>
+          </w:p>
+        </w:tc>
+        <w:tc>
+          <w:tcPr>
+            <w:tcW w:w="277" w:type="dxa"/>
+            <w:shd w:val="clear" w:color="auto" w:fill="FFFFFF" w:themeFill="background1"/>
+          </w:tcPr>
+          <w:p>
+            <w:pPr>
+              <w:spacing w:after="0" w:line="240" w:lineRule="auto"/>
+              <w:rPr>
+                <w:sz w:val="12"/>
+                <w:szCs w:val="12"/>
+              </w:rPr>
+            </w:pPr>
+          </w:p>
+        </w:tc>
+        <w:tc>
+          <w:tcPr>
+            <w:tcW w:w="278" w:type="dxa"/>
+            <w:shd w:val="clear" w:color="auto" w:fill="FFFFFF" w:themeFill="background1"/>
+          </w:tcPr>
+          <w:p>
+            <w:pPr>
+              <w:spacing w:after="0" w:line="240" w:lineRule="auto"/>
+              <w:rPr>
+                <w:sz w:val="12"/>
+                <w:szCs w:val="12"/>
+              </w:rPr>
+            </w:pPr>
+          </w:p>
+        </w:tc>
+        <w:tc>
+          <w:tcPr>
+            <w:tcW w:w="277" w:type="dxa"/>
+            <w:shd w:val="clear" w:color="auto" w:fill="FFFFFF" w:themeFill="background1"/>
+          </w:tcPr>
+          <w:p>
+            <w:pPr>
+              <w:spacing w:after="0" w:line="240" w:lineRule="auto"/>
+              <w:rPr>
+                <w:sz w:val="16"/>
+                <w:szCs w:val="12"/>
+              </w:rPr>
+            </w:pPr>
           </w:p>
         </w:tc>
         <w:tc>
@@ -2010,363 +2043,377 @@
                 <w:sz w:val="18"/>
                 <w:szCs w:val="20"/>
               </w:rPr>
-              <w:t>iv) Develop GOTO mirror site at NARIT</w:t>
-            </w:r>
-          </w:p>
-        </w:tc>
-        <w:tc>
-          <w:tcPr>
-            <w:tcW w:w="277" w:type="dxa"/>
-          </w:tcPr>
-          <w:p>
-            <w:pPr>
-              <w:spacing w:after="0" w:line="240" w:lineRule="auto"/>
-              <w:rPr>
-                <w:sz w:val="12"/>
-                <w:szCs w:val="12"/>
-              </w:rPr>
-            </w:pPr>
-          </w:p>
-        </w:tc>
-        <w:tc>
-          <w:tcPr>
-            <w:tcW w:w="278" w:type="dxa"/>
-          </w:tcPr>
-          <w:p>
-            <w:pPr>
-              <w:spacing w:after="0" w:line="240" w:lineRule="auto"/>
-              <w:rPr>
-                <w:sz w:val="12"/>
-                <w:szCs w:val="12"/>
-              </w:rPr>
-            </w:pPr>
-          </w:p>
-        </w:tc>
-        <w:tc>
-          <w:tcPr>
-            <w:tcW w:w="277" w:type="dxa"/>
-          </w:tcPr>
-          <w:p>
-            <w:pPr>
-              <w:spacing w:after="0" w:line="240" w:lineRule="auto"/>
-              <w:rPr>
-                <w:sz w:val="12"/>
-                <w:szCs w:val="12"/>
-              </w:rPr>
-            </w:pPr>
-          </w:p>
-        </w:tc>
-        <w:tc>
-          <w:tcPr>
-            <w:tcW w:w="278" w:type="dxa"/>
-          </w:tcPr>
-          <w:p>
-            <w:pPr>
-              <w:spacing w:after="0" w:line="240" w:lineRule="auto"/>
-              <w:rPr>
-                <w:sz w:val="12"/>
-                <w:szCs w:val="12"/>
-              </w:rPr>
-            </w:pPr>
-          </w:p>
-        </w:tc>
-        <w:tc>
-          <w:tcPr>
-            <w:tcW w:w="277" w:type="dxa"/>
-          </w:tcPr>
-          <w:p>
-            <w:pPr>
-              <w:spacing w:after="0" w:line="240" w:lineRule="auto"/>
-              <w:rPr>
-                <w:sz w:val="12"/>
-                <w:szCs w:val="12"/>
-              </w:rPr>
-            </w:pPr>
-          </w:p>
-        </w:tc>
-        <w:tc>
-          <w:tcPr>
-            <w:tcW w:w="278" w:type="dxa"/>
-          </w:tcPr>
-          <w:p>
-            <w:pPr>
-              <w:spacing w:after="0" w:line="240" w:lineRule="auto"/>
-              <w:rPr>
-                <w:sz w:val="12"/>
-                <w:szCs w:val="12"/>
-              </w:rPr>
-            </w:pPr>
-          </w:p>
-        </w:tc>
-        <w:tc>
-          <w:tcPr>
-            <w:tcW w:w="278" w:type="dxa"/>
-          </w:tcPr>
-          <w:p>
-            <w:pPr>
-              <w:spacing w:after="0" w:line="240" w:lineRule="auto"/>
-              <w:rPr>
-                <w:sz w:val="12"/>
-                <w:szCs w:val="12"/>
-              </w:rPr>
-            </w:pPr>
-          </w:p>
-        </w:tc>
-        <w:tc>
-          <w:tcPr>
-            <w:tcW w:w="277" w:type="dxa"/>
-          </w:tcPr>
-          <w:p>
-            <w:pPr>
-              <w:spacing w:after="0" w:line="240" w:lineRule="auto"/>
-              <w:rPr>
-                <w:sz w:val="12"/>
-                <w:szCs w:val="12"/>
-              </w:rPr>
-            </w:pPr>
-          </w:p>
-        </w:tc>
-        <w:tc>
-          <w:tcPr>
-            <w:tcW w:w="278" w:type="dxa"/>
-          </w:tcPr>
-          <w:p>
-            <w:pPr>
-              <w:spacing w:after="0" w:line="240" w:lineRule="auto"/>
-              <w:rPr>
-                <w:sz w:val="12"/>
-                <w:szCs w:val="12"/>
-              </w:rPr>
-            </w:pPr>
-          </w:p>
-        </w:tc>
-        <w:tc>
-          <w:tcPr>
-            <w:tcW w:w="277" w:type="dxa"/>
-          </w:tcPr>
-          <w:p>
-            <w:pPr>
-              <w:spacing w:after="0" w:line="240" w:lineRule="auto"/>
-              <w:rPr>
-                <w:sz w:val="12"/>
-                <w:szCs w:val="12"/>
-              </w:rPr>
-            </w:pPr>
-          </w:p>
-        </w:tc>
-        <w:tc>
-          <w:tcPr>
-            <w:tcW w:w="278" w:type="dxa"/>
-          </w:tcPr>
-          <w:p>
-            <w:pPr>
-              <w:spacing w:after="0" w:line="240" w:lineRule="auto"/>
-              <w:rPr>
-                <w:sz w:val="12"/>
-                <w:szCs w:val="12"/>
-              </w:rPr>
-            </w:pPr>
-          </w:p>
-        </w:tc>
-        <w:tc>
-          <w:tcPr>
-            <w:tcW w:w="278" w:type="dxa"/>
-          </w:tcPr>
-          <w:p>
-            <w:pPr>
-              <w:spacing w:after="0" w:line="240" w:lineRule="auto"/>
-              <w:rPr>
-                <w:sz w:val="12"/>
-                <w:szCs w:val="12"/>
-              </w:rPr>
-            </w:pPr>
-          </w:p>
-        </w:tc>
-        <w:tc>
-          <w:tcPr>
-            <w:tcW w:w="277" w:type="dxa"/>
-            <w:shd w:val="clear" w:color="auto" w:fill="C4BC96" w:themeFill="background2" w:themeFillShade="BF"/>
-          </w:tcPr>
-          <w:p>
-            <w:pPr>
-              <w:spacing w:after="0" w:line="240" w:lineRule="auto"/>
-              <w:rPr>
-                <w:sz w:val="12"/>
-                <w:szCs w:val="12"/>
-              </w:rPr>
-            </w:pPr>
-          </w:p>
-        </w:tc>
-        <w:tc>
-          <w:tcPr>
-            <w:tcW w:w="278" w:type="dxa"/>
-            <w:shd w:val="clear" w:color="auto" w:fill="C4BC96" w:themeFill="background2" w:themeFillShade="BF"/>
-          </w:tcPr>
-          <w:p>
-            <w:pPr>
-              <w:spacing w:after="0" w:line="240" w:lineRule="auto"/>
-              <w:rPr>
-                <w:sz w:val="12"/>
-                <w:szCs w:val="12"/>
-              </w:rPr>
-            </w:pPr>
-          </w:p>
-        </w:tc>
-        <w:tc>
-          <w:tcPr>
-            <w:tcW w:w="277" w:type="dxa"/>
-            <w:shd w:val="clear" w:color="auto" w:fill="C4BC96" w:themeFill="background2" w:themeFillShade="BF"/>
-          </w:tcPr>
-          <w:p>
-            <w:pPr>
-              <w:spacing w:after="0" w:line="240" w:lineRule="auto"/>
-              <w:rPr>
-                <w:sz w:val="12"/>
-                <w:szCs w:val="12"/>
-              </w:rPr>
-            </w:pPr>
-          </w:p>
-        </w:tc>
-        <w:tc>
-          <w:tcPr>
-            <w:tcW w:w="278" w:type="dxa"/>
-            <w:shd w:val="clear" w:color="auto" w:fill="C4BC96" w:themeFill="background2" w:themeFillShade="BF"/>
-          </w:tcPr>
-          <w:p>
-            <w:pPr>
-              <w:spacing w:after="0" w:line="240" w:lineRule="auto"/>
-              <w:rPr>
-                <w:sz w:val="12"/>
-                <w:szCs w:val="12"/>
-              </w:rPr>
-            </w:pPr>
-          </w:p>
-        </w:tc>
-        <w:tc>
-          <w:tcPr>
-            <w:tcW w:w="277" w:type="dxa"/>
-            <w:shd w:val="clear" w:color="auto" w:fill="C4BC96" w:themeFill="background2" w:themeFillShade="BF"/>
-          </w:tcPr>
-          <w:p>
-            <w:pPr>
-              <w:spacing w:after="0" w:line="240" w:lineRule="auto"/>
-              <w:rPr>
-                <w:sz w:val="12"/>
-                <w:szCs w:val="12"/>
-              </w:rPr>
-            </w:pPr>
-          </w:p>
-        </w:tc>
-        <w:tc>
-          <w:tcPr>
-            <w:tcW w:w="278" w:type="dxa"/>
-            <w:shd w:val="clear" w:color="auto" w:fill="C4BC96" w:themeFill="background2" w:themeFillShade="BF"/>
-          </w:tcPr>
-          <w:p>
-            <w:pPr>
-              <w:spacing w:after="0" w:line="240" w:lineRule="auto"/>
-              <w:rPr>
-                <w:sz w:val="12"/>
-                <w:szCs w:val="12"/>
-              </w:rPr>
-            </w:pPr>
-          </w:p>
-        </w:tc>
-        <w:tc>
-          <w:tcPr>
-            <w:tcW w:w="278" w:type="dxa"/>
-            <w:shd w:val="clear" w:color="auto" w:fill="C4BC96" w:themeFill="background2" w:themeFillShade="BF"/>
-          </w:tcPr>
-          <w:p>
-            <w:pPr>
-              <w:spacing w:after="0" w:line="240" w:lineRule="auto"/>
-              <w:rPr>
-                <w:sz w:val="12"/>
-                <w:szCs w:val="12"/>
-              </w:rPr>
-            </w:pPr>
-          </w:p>
-        </w:tc>
-        <w:tc>
-          <w:tcPr>
-            <w:tcW w:w="277" w:type="dxa"/>
-            <w:shd w:val="clear" w:color="auto" w:fill="C4BC96" w:themeFill="background2" w:themeFillShade="BF"/>
-          </w:tcPr>
-          <w:p>
-            <w:pPr>
-              <w:spacing w:after="0" w:line="240" w:lineRule="auto"/>
-              <w:rPr>
-                <w:sz w:val="12"/>
-                <w:szCs w:val="12"/>
-              </w:rPr>
-            </w:pPr>
-          </w:p>
-        </w:tc>
-        <w:tc>
-          <w:tcPr>
-            <w:tcW w:w="278" w:type="dxa"/>
-            <w:shd w:val="clear" w:color="auto" w:fill="C4BC96" w:themeFill="background2" w:themeFillShade="BF"/>
-          </w:tcPr>
-          <w:p>
-            <w:pPr>
-              <w:spacing w:after="0" w:line="240" w:lineRule="auto"/>
-              <w:rPr>
-                <w:sz w:val="12"/>
-                <w:szCs w:val="12"/>
-              </w:rPr>
-            </w:pPr>
-          </w:p>
-        </w:tc>
-        <w:tc>
-          <w:tcPr>
-            <w:tcW w:w="277" w:type="dxa"/>
-            <w:shd w:val="clear" w:color="auto" w:fill="C4BC96" w:themeFill="background2" w:themeFillShade="BF"/>
-          </w:tcPr>
-          <w:p>
-            <w:pPr>
-              <w:spacing w:after="0" w:line="240" w:lineRule="auto"/>
-              <w:rPr>
-                <w:sz w:val="12"/>
-                <w:szCs w:val="12"/>
-              </w:rPr>
-            </w:pPr>
-          </w:p>
-        </w:tc>
-        <w:tc>
-          <w:tcPr>
-            <w:tcW w:w="278" w:type="dxa"/>
-            <w:shd w:val="clear" w:color="auto" w:fill="C4BC96" w:themeFill="background2" w:themeFillShade="BF"/>
-          </w:tcPr>
-          <w:p>
-            <w:pPr>
-              <w:spacing w:after="0" w:line="240" w:lineRule="auto"/>
-              <w:rPr>
-                <w:sz w:val="12"/>
-                <w:szCs w:val="12"/>
-              </w:rPr>
-            </w:pPr>
-          </w:p>
-        </w:tc>
-        <w:tc>
-          <w:tcPr>
-            <w:tcW w:w="278" w:type="dxa"/>
-            <w:shd w:val="clear" w:color="auto" w:fill="C4BC96" w:themeFill="background2" w:themeFillShade="BF"/>
-          </w:tcPr>
-          <w:p>
-            <w:pPr>
-              <w:spacing w:after="0" w:line="240" w:lineRule="auto"/>
-              <w:rPr>
-                <w:sz w:val="12"/>
-                <w:szCs w:val="12"/>
-              </w:rPr>
-            </w:pPr>
-            <w:r>
+              <w:t xml:space="preserve">iv) </w:t>
+            </w:r>
+            <w:r>
+              <w:rPr>
+                <w:sz w:val="18"/>
+                <w:szCs w:val="20"/>
+              </w:rPr>
+              <w:t>Establish HDFS GOTO database</w:t>
+            </w:r>
+          </w:p>
+        </w:tc>
+        <w:tc>
+          <w:tcPr>
+            <w:tcW w:w="277" w:type="dxa"/>
+          </w:tcPr>
+          <w:p>
+            <w:pPr>
+              <w:spacing w:after="0" w:line="240" w:lineRule="auto"/>
+              <w:rPr>
+                <w:sz w:val="12"/>
+                <w:szCs w:val="12"/>
+              </w:rPr>
+            </w:pPr>
+          </w:p>
+        </w:tc>
+        <w:tc>
+          <w:tcPr>
+            <w:tcW w:w="278" w:type="dxa"/>
+          </w:tcPr>
+          <w:p>
+            <w:pPr>
+              <w:spacing w:after="0" w:line="240" w:lineRule="auto"/>
+              <w:rPr>
+                <w:sz w:val="12"/>
+                <w:szCs w:val="12"/>
+              </w:rPr>
+            </w:pPr>
+          </w:p>
+        </w:tc>
+        <w:tc>
+          <w:tcPr>
+            <w:tcW w:w="277" w:type="dxa"/>
+          </w:tcPr>
+          <w:p>
+            <w:pPr>
+              <w:spacing w:after="0" w:line="240" w:lineRule="auto"/>
+              <w:rPr>
+                <w:sz w:val="12"/>
+                <w:szCs w:val="12"/>
+              </w:rPr>
+            </w:pPr>
+          </w:p>
+        </w:tc>
+        <w:tc>
+          <w:tcPr>
+            <w:tcW w:w="278" w:type="dxa"/>
+          </w:tcPr>
+          <w:p>
+            <w:pPr>
+              <w:spacing w:after="0" w:line="240" w:lineRule="auto"/>
+              <w:rPr>
+                <w:sz w:val="12"/>
+                <w:szCs w:val="12"/>
+              </w:rPr>
+            </w:pPr>
+          </w:p>
+        </w:tc>
+        <w:tc>
+          <w:tcPr>
+            <w:tcW w:w="278" w:type="dxa"/>
+          </w:tcPr>
+          <w:p>
+            <w:pPr>
+              <w:spacing w:after="0" w:line="240" w:lineRule="auto"/>
+              <w:rPr>
+                <w:sz w:val="12"/>
+                <w:szCs w:val="12"/>
+              </w:rPr>
+            </w:pPr>
+          </w:p>
+        </w:tc>
+        <w:tc>
+          <w:tcPr>
+            <w:tcW w:w="277" w:type="dxa"/>
+          </w:tcPr>
+          <w:p>
+            <w:pPr>
+              <w:spacing w:after="0" w:line="240" w:lineRule="auto"/>
+              <w:rPr>
+                <w:sz w:val="12"/>
+                <w:szCs w:val="12"/>
+              </w:rPr>
+            </w:pPr>
+          </w:p>
+        </w:tc>
+        <w:tc>
+          <w:tcPr>
+            <w:tcW w:w="278" w:type="dxa"/>
+          </w:tcPr>
+          <w:p>
+            <w:pPr>
+              <w:spacing w:after="0" w:line="240" w:lineRule="auto"/>
+              <w:rPr>
+                <w:sz w:val="12"/>
+                <w:szCs w:val="12"/>
+              </w:rPr>
+            </w:pPr>
+          </w:p>
+        </w:tc>
+        <w:tc>
+          <w:tcPr>
+            <w:tcW w:w="255" w:type="dxa"/>
+          </w:tcPr>
+          <w:p>
+            <w:pPr>
+              <w:spacing w:after="0" w:line="240" w:lineRule="auto"/>
+              <w:rPr>
+                <w:sz w:val="12"/>
+                <w:szCs w:val="12"/>
+              </w:rPr>
+            </w:pPr>
+          </w:p>
+        </w:tc>
+        <w:tc>
+          <w:tcPr>
+            <w:tcW w:w="300" w:type="dxa"/>
+          </w:tcPr>
+          <w:p>
+            <w:pPr>
+              <w:spacing w:after="0" w:line="240" w:lineRule="auto"/>
+              <w:rPr>
+                <w:sz w:val="12"/>
+                <w:szCs w:val="12"/>
+              </w:rPr>
+            </w:pPr>
+          </w:p>
+        </w:tc>
+        <w:tc>
+          <w:tcPr>
+            <w:tcW w:w="277" w:type="dxa"/>
+          </w:tcPr>
+          <w:p>
+            <w:pPr>
+              <w:spacing w:after="0" w:line="240" w:lineRule="auto"/>
+              <w:rPr>
+                <w:sz w:val="12"/>
+                <w:szCs w:val="12"/>
+              </w:rPr>
+            </w:pPr>
+          </w:p>
+        </w:tc>
+        <w:tc>
+          <w:tcPr>
+            <w:tcW w:w="278" w:type="dxa"/>
+          </w:tcPr>
+          <w:p>
+            <w:pPr>
+              <w:spacing w:after="0" w:line="240" w:lineRule="auto"/>
+              <w:rPr>
+                <w:sz w:val="12"/>
+                <w:szCs w:val="12"/>
+              </w:rPr>
+            </w:pPr>
+          </w:p>
+        </w:tc>
+        <w:tc>
+          <w:tcPr>
+            <w:tcW w:w="278" w:type="dxa"/>
+          </w:tcPr>
+          <w:p>
+            <w:pPr>
+              <w:spacing w:after="0" w:line="240" w:lineRule="auto"/>
+              <w:rPr>
+                <w:sz w:val="12"/>
+                <w:szCs w:val="12"/>
+              </w:rPr>
+            </w:pPr>
+          </w:p>
+        </w:tc>
+        <w:tc>
+          <w:tcPr>
+            <w:tcW w:w="277" w:type="dxa"/>
+            <w:shd w:val="clear" w:color="auto" w:fill="C4BC96" w:themeFill="background2" w:themeFillShade="BF"/>
+          </w:tcPr>
+          <w:p>
+            <w:pPr>
+              <w:spacing w:after="0" w:line="240" w:lineRule="auto"/>
+              <w:rPr>
+                <w:sz w:val="12"/>
+                <w:szCs w:val="12"/>
+              </w:rPr>
+            </w:pPr>
+          </w:p>
+        </w:tc>
+        <w:tc>
+          <w:tcPr>
+            <w:tcW w:w="278" w:type="dxa"/>
+            <w:shd w:val="clear" w:color="auto" w:fill="C4BC96" w:themeFill="background2" w:themeFillShade="BF"/>
+          </w:tcPr>
+          <w:p>
+            <w:pPr>
+              <w:spacing w:after="0" w:line="240" w:lineRule="auto"/>
+              <w:rPr>
+                <w:sz w:val="12"/>
+                <w:szCs w:val="12"/>
+              </w:rPr>
+            </w:pPr>
+          </w:p>
+        </w:tc>
+        <w:tc>
+          <w:tcPr>
+            <w:tcW w:w="277" w:type="dxa"/>
+            <w:shd w:val="clear" w:color="auto" w:fill="C4BC96" w:themeFill="background2" w:themeFillShade="BF"/>
+          </w:tcPr>
+          <w:p>
+            <w:pPr>
+              <w:spacing w:after="0" w:line="240" w:lineRule="auto"/>
+              <w:rPr>
+                <w:sz w:val="12"/>
+                <w:szCs w:val="12"/>
+              </w:rPr>
+            </w:pPr>
+          </w:p>
+        </w:tc>
+        <w:tc>
+          <w:tcPr>
+            <w:tcW w:w="278" w:type="dxa"/>
+            <w:shd w:val="clear" w:color="auto" w:fill="C4BC96" w:themeFill="background2" w:themeFillShade="BF"/>
+          </w:tcPr>
+          <w:p>
+            <w:pPr>
+              <w:spacing w:after="0" w:line="240" w:lineRule="auto"/>
+              <w:rPr>
+                <w:sz w:val="12"/>
+                <w:szCs w:val="12"/>
+              </w:rPr>
+            </w:pPr>
+          </w:p>
+        </w:tc>
+        <w:tc>
+          <w:tcPr>
+            <w:tcW w:w="277" w:type="dxa"/>
+            <w:shd w:val="clear" w:color="auto" w:fill="C4BC96" w:themeFill="background2" w:themeFillShade="BF"/>
+          </w:tcPr>
+          <w:p>
+            <w:pPr>
+              <w:spacing w:after="0" w:line="240" w:lineRule="auto"/>
+              <w:rPr>
+                <w:sz w:val="12"/>
+                <w:szCs w:val="12"/>
+              </w:rPr>
+            </w:pPr>
+          </w:p>
+        </w:tc>
+        <w:tc>
+          <w:tcPr>
+            <w:tcW w:w="278" w:type="dxa"/>
+            <w:shd w:val="clear" w:color="auto" w:fill="C4BC96" w:themeFill="background2" w:themeFillShade="BF"/>
+          </w:tcPr>
+          <w:p>
+            <w:pPr>
+              <w:spacing w:after="0" w:line="240" w:lineRule="auto"/>
               <w:rPr>
                 <w:sz w:val="16"/>
-                <w:szCs w:val="12"/>
+                <w:szCs w:val="16"/>
+              </w:rPr>
+            </w:pPr>
+          </w:p>
+        </w:tc>
+        <w:tc>
+          <w:tcPr>
+            <w:tcW w:w="278" w:type="dxa"/>
+            <w:shd w:val="clear" w:color="auto" w:fill="C4BC96" w:themeFill="background2" w:themeFillShade="BF"/>
+          </w:tcPr>
+          <w:p>
+            <w:pPr>
+              <w:spacing w:after="0" w:line="240" w:lineRule="auto"/>
+              <w:rPr>
+                <w:sz w:val="12"/>
+                <w:szCs w:val="12"/>
+              </w:rPr>
+            </w:pPr>
+          </w:p>
+        </w:tc>
+        <w:tc>
+          <w:tcPr>
+            <w:tcW w:w="277" w:type="dxa"/>
+            <w:shd w:val="clear" w:color="auto" w:fill="C4BC96" w:themeFill="background2" w:themeFillShade="BF"/>
+          </w:tcPr>
+          <w:p>
+            <w:pPr>
+              <w:spacing w:after="0" w:line="240" w:lineRule="auto"/>
+              <w:rPr>
+                <w:sz w:val="12"/>
+                <w:szCs w:val="12"/>
+              </w:rPr>
+            </w:pPr>
+          </w:p>
+        </w:tc>
+        <w:tc>
+          <w:tcPr>
+            <w:tcW w:w="278" w:type="dxa"/>
+            <w:shd w:val="clear" w:color="auto" w:fill="C4BC96" w:themeFill="background2" w:themeFillShade="BF"/>
+          </w:tcPr>
+          <w:p>
+            <w:pPr>
+              <w:spacing w:after="0" w:line="240" w:lineRule="auto"/>
+              <w:rPr>
+                <w:sz w:val="16"/>
+                <w:szCs w:val="16"/>
+              </w:rPr>
+            </w:pPr>
+            <w:r>
+              <w:rPr>
+                <w:sz w:val="16"/>
+                <w:szCs w:val="16"/>
+              </w:rPr>
+              <w:t>C</w:t>
+            </w:r>
+            <w:r>
+              <w:rPr>
+                <w:sz w:val="16"/>
+                <w:szCs w:val="16"/>
               </w:rPr>
               <w:t>X</w:t>
             </w:r>
+          </w:p>
+        </w:tc>
+        <w:tc>
+          <w:tcPr>
+            <w:tcW w:w="277" w:type="dxa"/>
+            <w:shd w:val="clear" w:color="auto" w:fill="FFFFFF" w:themeFill="background1"/>
+          </w:tcPr>
+          <w:p>
+            <w:pPr>
+              <w:spacing w:after="0" w:line="240" w:lineRule="auto"/>
+              <w:rPr>
+                <w:sz w:val="12"/>
+                <w:szCs w:val="12"/>
+              </w:rPr>
+            </w:pPr>
+          </w:p>
+        </w:tc>
+        <w:tc>
+          <w:tcPr>
+            <w:tcW w:w="278" w:type="dxa"/>
+            <w:shd w:val="clear" w:color="auto" w:fill="FFFFFF" w:themeFill="background1"/>
+          </w:tcPr>
+          <w:p>
+            <w:pPr>
+              <w:spacing w:after="0" w:line="240" w:lineRule="auto"/>
+              <w:rPr>
+                <w:sz w:val="12"/>
+                <w:szCs w:val="12"/>
+              </w:rPr>
+            </w:pPr>
+          </w:p>
+        </w:tc>
+        <w:tc>
+          <w:tcPr>
+            <w:tcW w:w="278" w:type="dxa"/>
+            <w:shd w:val="clear" w:color="auto" w:fill="FFFFFF" w:themeFill="background1"/>
+          </w:tcPr>
+          <w:p>
+            <w:pPr>
+              <w:spacing w:after="0" w:line="240" w:lineRule="auto"/>
+              <w:rPr>
+                <w:sz w:val="12"/>
+                <w:szCs w:val="12"/>
+              </w:rPr>
+            </w:pPr>
           </w:p>
         </w:tc>
         <w:tc>
@@ -2399,6 +2446,420 @@
                 <w:szCs w:val="20"/>
               </w:rPr>
             </w:pPr>
+          </w:p>
+        </w:tc>
+        <w:tc>
+          <w:tcPr>
+            <w:tcW w:w="1559" w:type="dxa"/>
+          </w:tcPr>
+          <w:p>
+            <w:pPr>
+              <w:spacing w:after="0" w:line="240" w:lineRule="auto"/>
+              <w:rPr>
+                <w:sz w:val="18"/>
+                <w:szCs w:val="20"/>
+              </w:rPr>
+            </w:pPr>
+            <w:r>
+              <w:rPr>
+                <w:sz w:val="18"/>
+                <w:szCs w:val="20"/>
+              </w:rPr>
+              <w:t>v) Test and compare HDFS vs. PostgreSQL databases.</w:t>
+            </w:r>
+          </w:p>
+        </w:tc>
+        <w:tc>
+          <w:tcPr>
+            <w:tcW w:w="277" w:type="dxa"/>
+          </w:tcPr>
+          <w:p>
+            <w:pPr>
+              <w:spacing w:after="0" w:line="240" w:lineRule="auto"/>
+              <w:rPr>
+                <w:sz w:val="12"/>
+                <w:szCs w:val="12"/>
+              </w:rPr>
+            </w:pPr>
+          </w:p>
+        </w:tc>
+        <w:tc>
+          <w:tcPr>
+            <w:tcW w:w="278" w:type="dxa"/>
+          </w:tcPr>
+          <w:p>
+            <w:pPr>
+              <w:spacing w:after="0" w:line="240" w:lineRule="auto"/>
+              <w:rPr>
+                <w:sz w:val="12"/>
+                <w:szCs w:val="12"/>
+              </w:rPr>
+            </w:pPr>
+          </w:p>
+        </w:tc>
+        <w:tc>
+          <w:tcPr>
+            <w:tcW w:w="277" w:type="dxa"/>
+          </w:tcPr>
+          <w:p>
+            <w:pPr>
+              <w:spacing w:after="0" w:line="240" w:lineRule="auto"/>
+              <w:rPr>
+                <w:sz w:val="12"/>
+                <w:szCs w:val="12"/>
+              </w:rPr>
+            </w:pPr>
+          </w:p>
+        </w:tc>
+        <w:tc>
+          <w:tcPr>
+            <w:tcW w:w="278" w:type="dxa"/>
+          </w:tcPr>
+          <w:p>
+            <w:pPr>
+              <w:spacing w:after="0" w:line="240" w:lineRule="auto"/>
+              <w:rPr>
+                <w:sz w:val="12"/>
+                <w:szCs w:val="12"/>
+              </w:rPr>
+            </w:pPr>
+          </w:p>
+        </w:tc>
+        <w:tc>
+          <w:tcPr>
+            <w:tcW w:w="278" w:type="dxa"/>
+          </w:tcPr>
+          <w:p>
+            <w:pPr>
+              <w:spacing w:after="0" w:line="240" w:lineRule="auto"/>
+              <w:rPr>
+                <w:sz w:val="12"/>
+                <w:szCs w:val="12"/>
+              </w:rPr>
+            </w:pPr>
+          </w:p>
+        </w:tc>
+        <w:tc>
+          <w:tcPr>
+            <w:tcW w:w="277" w:type="dxa"/>
+          </w:tcPr>
+          <w:p>
+            <w:pPr>
+              <w:spacing w:after="0" w:line="240" w:lineRule="auto"/>
+              <w:rPr>
+                <w:sz w:val="12"/>
+                <w:szCs w:val="12"/>
+              </w:rPr>
+            </w:pPr>
+          </w:p>
+        </w:tc>
+        <w:tc>
+          <w:tcPr>
+            <w:tcW w:w="278" w:type="dxa"/>
+          </w:tcPr>
+          <w:p>
+            <w:pPr>
+              <w:spacing w:after="0" w:line="240" w:lineRule="auto"/>
+              <w:rPr>
+                <w:sz w:val="12"/>
+                <w:szCs w:val="12"/>
+              </w:rPr>
+            </w:pPr>
+          </w:p>
+        </w:tc>
+        <w:tc>
+          <w:tcPr>
+            <w:tcW w:w="255" w:type="dxa"/>
+          </w:tcPr>
+          <w:p>
+            <w:pPr>
+              <w:spacing w:after="0" w:line="240" w:lineRule="auto"/>
+              <w:rPr>
+                <w:sz w:val="12"/>
+                <w:szCs w:val="12"/>
+              </w:rPr>
+            </w:pPr>
+          </w:p>
+        </w:tc>
+        <w:tc>
+          <w:tcPr>
+            <w:tcW w:w="300" w:type="dxa"/>
+          </w:tcPr>
+          <w:p>
+            <w:pPr>
+              <w:spacing w:after="0" w:line="240" w:lineRule="auto"/>
+              <w:rPr>
+                <w:sz w:val="12"/>
+                <w:szCs w:val="12"/>
+              </w:rPr>
+            </w:pPr>
+          </w:p>
+        </w:tc>
+        <w:tc>
+          <w:tcPr>
+            <w:tcW w:w="277" w:type="dxa"/>
+          </w:tcPr>
+          <w:p>
+            <w:pPr>
+              <w:spacing w:after="0" w:line="240" w:lineRule="auto"/>
+              <w:rPr>
+                <w:sz w:val="12"/>
+                <w:szCs w:val="12"/>
+              </w:rPr>
+            </w:pPr>
+          </w:p>
+        </w:tc>
+        <w:tc>
+          <w:tcPr>
+            <w:tcW w:w="278" w:type="dxa"/>
+          </w:tcPr>
+          <w:p>
+            <w:pPr>
+              <w:spacing w:after="0" w:line="240" w:lineRule="auto"/>
+              <w:rPr>
+                <w:sz w:val="12"/>
+                <w:szCs w:val="12"/>
+              </w:rPr>
+            </w:pPr>
+          </w:p>
+        </w:tc>
+        <w:tc>
+          <w:tcPr>
+            <w:tcW w:w="278" w:type="dxa"/>
+          </w:tcPr>
+          <w:p>
+            <w:pPr>
+              <w:spacing w:after="0" w:line="240" w:lineRule="auto"/>
+              <w:rPr>
+                <w:sz w:val="12"/>
+                <w:szCs w:val="12"/>
+              </w:rPr>
+            </w:pPr>
+          </w:p>
+        </w:tc>
+        <w:tc>
+          <w:tcPr>
+            <w:tcW w:w="277" w:type="dxa"/>
+            <w:shd w:val="clear" w:color="auto" w:fill="FFFFFF" w:themeFill="background1"/>
+          </w:tcPr>
+          <w:p>
+            <w:pPr>
+              <w:spacing w:after="0" w:line="240" w:lineRule="auto"/>
+              <w:rPr>
+                <w:sz w:val="12"/>
+                <w:szCs w:val="12"/>
+              </w:rPr>
+            </w:pPr>
+          </w:p>
+        </w:tc>
+        <w:tc>
+          <w:tcPr>
+            <w:tcW w:w="278" w:type="dxa"/>
+            <w:shd w:val="clear" w:color="auto" w:fill="FFFFFF" w:themeFill="background1"/>
+          </w:tcPr>
+          <w:p>
+            <w:pPr>
+              <w:spacing w:after="0" w:line="240" w:lineRule="auto"/>
+              <w:rPr>
+                <w:sz w:val="12"/>
+                <w:szCs w:val="12"/>
+              </w:rPr>
+            </w:pPr>
+          </w:p>
+        </w:tc>
+        <w:tc>
+          <w:tcPr>
+            <w:tcW w:w="277" w:type="dxa"/>
+            <w:shd w:val="clear" w:color="auto" w:fill="FFFFFF" w:themeFill="background1"/>
+          </w:tcPr>
+          <w:p>
+            <w:pPr>
+              <w:spacing w:after="0" w:line="240" w:lineRule="auto"/>
+              <w:rPr>
+                <w:sz w:val="12"/>
+                <w:szCs w:val="12"/>
+              </w:rPr>
+            </w:pPr>
+          </w:p>
+        </w:tc>
+        <w:tc>
+          <w:tcPr>
+            <w:tcW w:w="278" w:type="dxa"/>
+            <w:shd w:val="clear" w:color="auto" w:fill="C4BC96" w:themeFill="background2" w:themeFillShade="BF"/>
+          </w:tcPr>
+          <w:p>
+            <w:pPr>
+              <w:spacing w:after="0" w:line="240" w:lineRule="auto"/>
+              <w:rPr>
+                <w:sz w:val="12"/>
+                <w:szCs w:val="12"/>
+              </w:rPr>
+            </w:pPr>
+          </w:p>
+        </w:tc>
+        <w:tc>
+          <w:tcPr>
+            <w:tcW w:w="277" w:type="dxa"/>
+            <w:shd w:val="clear" w:color="auto" w:fill="C4BC96" w:themeFill="background2" w:themeFillShade="BF"/>
+          </w:tcPr>
+          <w:p>
+            <w:pPr>
+              <w:spacing w:after="0" w:line="240" w:lineRule="auto"/>
+              <w:rPr>
+                <w:sz w:val="12"/>
+                <w:szCs w:val="12"/>
+              </w:rPr>
+            </w:pPr>
+          </w:p>
+        </w:tc>
+        <w:tc>
+          <w:tcPr>
+            <w:tcW w:w="278" w:type="dxa"/>
+            <w:shd w:val="clear" w:color="auto" w:fill="C4BC96" w:themeFill="background2" w:themeFillShade="BF"/>
+          </w:tcPr>
+          <w:p>
+            <w:pPr>
+              <w:spacing w:after="0" w:line="240" w:lineRule="auto"/>
+              <w:rPr>
+                <w:sz w:val="16"/>
+                <w:szCs w:val="16"/>
+              </w:rPr>
+            </w:pPr>
+          </w:p>
+        </w:tc>
+        <w:tc>
+          <w:tcPr>
+            <w:tcW w:w="278" w:type="dxa"/>
+            <w:shd w:val="clear" w:color="auto" w:fill="C4BC96" w:themeFill="background2" w:themeFillShade="BF"/>
+          </w:tcPr>
+          <w:p>
+            <w:pPr>
+              <w:spacing w:after="0" w:line="240" w:lineRule="auto"/>
+              <w:rPr>
+                <w:sz w:val="12"/>
+                <w:szCs w:val="12"/>
+              </w:rPr>
+            </w:pPr>
+          </w:p>
+        </w:tc>
+        <w:tc>
+          <w:tcPr>
+            <w:tcW w:w="277" w:type="dxa"/>
+            <w:shd w:val="clear" w:color="auto" w:fill="C4BC96" w:themeFill="background2" w:themeFillShade="BF"/>
+          </w:tcPr>
+          <w:p>
+            <w:pPr>
+              <w:spacing w:after="0" w:line="240" w:lineRule="auto"/>
+              <w:rPr>
+                <w:sz w:val="12"/>
+                <w:szCs w:val="12"/>
+              </w:rPr>
+            </w:pPr>
+          </w:p>
+        </w:tc>
+        <w:tc>
+          <w:tcPr>
+            <w:tcW w:w="278" w:type="dxa"/>
+            <w:shd w:val="clear" w:color="auto" w:fill="C4BC96" w:themeFill="background2" w:themeFillShade="BF"/>
+          </w:tcPr>
+          <w:p>
+            <w:pPr>
+              <w:spacing w:after="0" w:line="240" w:lineRule="auto"/>
+              <w:rPr>
+                <w:sz w:val="12"/>
+                <w:szCs w:val="12"/>
+              </w:rPr>
+            </w:pPr>
+          </w:p>
+        </w:tc>
+        <w:tc>
+          <w:tcPr>
+            <w:tcW w:w="277" w:type="dxa"/>
+            <w:shd w:val="clear" w:color="auto" w:fill="C4BC96" w:themeFill="background2" w:themeFillShade="BF"/>
+          </w:tcPr>
+          <w:p>
+            <w:pPr>
+              <w:spacing w:after="0" w:line="240" w:lineRule="auto"/>
+              <w:rPr>
+                <w:sz w:val="12"/>
+                <w:szCs w:val="12"/>
+              </w:rPr>
+            </w:pPr>
+          </w:p>
+        </w:tc>
+        <w:tc>
+          <w:tcPr>
+            <w:tcW w:w="278" w:type="dxa"/>
+            <w:shd w:val="clear" w:color="auto" w:fill="C4BC96" w:themeFill="background2" w:themeFillShade="BF"/>
+          </w:tcPr>
+          <w:p>
+            <w:pPr>
+              <w:spacing w:after="0" w:line="240" w:lineRule="auto"/>
+              <w:rPr>
+                <w:sz w:val="12"/>
+                <w:szCs w:val="12"/>
+              </w:rPr>
+            </w:pPr>
+          </w:p>
+        </w:tc>
+        <w:tc>
+          <w:tcPr>
+            <w:tcW w:w="278" w:type="dxa"/>
+            <w:shd w:val="clear" w:color="auto" w:fill="C4BC96" w:themeFill="background2" w:themeFillShade="BF"/>
+          </w:tcPr>
+          <w:p>
+            <w:pPr>
+              <w:spacing w:after="0" w:line="240" w:lineRule="auto"/>
+              <w:rPr>
+                <w:sz w:val="16"/>
+                <w:szCs w:val="12"/>
+              </w:rPr>
+            </w:pPr>
+            <w:r>
+              <w:rPr>
+                <w:sz w:val="16"/>
+                <w:szCs w:val="12"/>
+              </w:rPr>
+              <w:t>J</w:t>
+            </w:r>
+            <w:r>
+              <w:rPr>
+                <w:sz w:val="16"/>
+                <w:szCs w:val="12"/>
+              </w:rPr>
+              <w:t>X</w:t>
+            </w:r>
+          </w:p>
+        </w:tc>
+        <w:tc>
+          <w:tcPr>
+            <w:tcW w:w="1746" w:type="dxa"/>
+          </w:tcPr>
+          <w:p>
+            <w:pPr>
+              <w:spacing w:after="0" w:line="240" w:lineRule="auto"/>
+              <w:rPr>
+                <w:sz w:val="18"/>
+                <w:szCs w:val="20"/>
+              </w:rPr>
+            </w:pPr>
+          </w:p>
+        </w:tc>
+      </w:tr>
+      <w:tr>
+        <w:tc>
+          <w:tcPr>
+            <w:tcW w:w="284" w:type="dxa"/>
+          </w:tcPr>
+          <w:p>
+            <w:pPr>
+              <w:spacing w:after="0" w:line="240" w:lineRule="auto"/>
+              <w:jc w:val="center"/>
+              <w:rPr>
+                <w:sz w:val="18"/>
+                <w:szCs w:val="20"/>
+              </w:rPr>
+            </w:pPr>
             <w:r>
               <w:rPr>
                 <w:sz w:val="18"/>
@@ -2420,180 +2881,171 @@
                 <w:szCs w:val="20"/>
               </w:rPr>
             </w:pPr>
-            <w:proofErr w:type="spellStart"/>
-            <w:r>
-              <w:rPr>
-                <w:sz w:val="18"/>
-                <w:szCs w:val="20"/>
-              </w:rPr>
-              <w:t>i</w:t>
-            </w:r>
-            <w:proofErr w:type="spellEnd"/>
-            <w:r>
-              <w:rPr>
-                <w:sz w:val="18"/>
-                <w:szCs w:val="20"/>
-              </w:rPr>
-              <w:t>) Assess im</w:t>
+            <w:r>
+              <w:rPr>
+                <w:sz w:val="18"/>
+                <w:szCs w:val="20"/>
+              </w:rPr>
+              <w:t>i) Assess imbalance classification models with real GOTO data</w:t>
+            </w:r>
+          </w:p>
+        </w:tc>
+        <w:tc>
+          <w:tcPr>
+            <w:tcW w:w="277" w:type="dxa"/>
+            <w:shd w:val="clear" w:color="auto" w:fill="C4BC96" w:themeFill="background2" w:themeFillShade="BF"/>
+          </w:tcPr>
+          <w:p>
+            <w:pPr>
+              <w:spacing w:after="0" w:line="240" w:lineRule="auto"/>
+              <w:rPr>
+                <w:sz w:val="12"/>
+                <w:szCs w:val="12"/>
+              </w:rPr>
+            </w:pPr>
+          </w:p>
+        </w:tc>
+        <w:tc>
+          <w:tcPr>
+            <w:tcW w:w="278" w:type="dxa"/>
+            <w:shd w:val="clear" w:color="auto" w:fill="C4BC96" w:themeFill="background2" w:themeFillShade="BF"/>
+          </w:tcPr>
+          <w:p>
+            <w:pPr>
+              <w:spacing w:after="0" w:line="240" w:lineRule="auto"/>
+              <w:rPr>
+                <w:sz w:val="12"/>
+                <w:szCs w:val="12"/>
+              </w:rPr>
+            </w:pPr>
+          </w:p>
+        </w:tc>
+        <w:tc>
+          <w:tcPr>
+            <w:tcW w:w="277" w:type="dxa"/>
+            <w:shd w:val="clear" w:color="auto" w:fill="C4BC96" w:themeFill="background2" w:themeFillShade="BF"/>
+          </w:tcPr>
+          <w:p>
+            <w:pPr>
+              <w:spacing w:after="0" w:line="240" w:lineRule="auto"/>
+              <w:rPr>
+                <w:sz w:val="12"/>
+                <w:szCs w:val="12"/>
+              </w:rPr>
+            </w:pPr>
+          </w:p>
+        </w:tc>
+        <w:tc>
+          <w:tcPr>
+            <w:tcW w:w="278" w:type="dxa"/>
+            <w:shd w:val="clear" w:color="auto" w:fill="C4BC96" w:themeFill="background2" w:themeFillShade="BF"/>
+          </w:tcPr>
+          <w:p>
+            <w:pPr>
+              <w:spacing w:after="0" w:line="240" w:lineRule="auto"/>
+              <w:rPr>
+                <w:sz w:val="12"/>
+                <w:szCs w:val="12"/>
+              </w:rPr>
+            </w:pPr>
+          </w:p>
+        </w:tc>
+        <w:tc>
+          <w:tcPr>
+            <w:tcW w:w="278" w:type="dxa"/>
+            <w:shd w:val="clear" w:color="auto" w:fill="C4BC96" w:themeFill="background2" w:themeFillShade="BF"/>
+          </w:tcPr>
+          <w:p>
+            <w:pPr>
+              <w:spacing w:after="0" w:line="240" w:lineRule="auto"/>
+              <w:rPr>
+                <w:sz w:val="12"/>
+                <w:szCs w:val="12"/>
+              </w:rPr>
+            </w:pPr>
+          </w:p>
+        </w:tc>
+        <w:tc>
+          <w:tcPr>
+            <w:tcW w:w="277" w:type="dxa"/>
+            <w:shd w:val="clear" w:color="auto" w:fill="C4BC96" w:themeFill="background2" w:themeFillShade="BF"/>
+          </w:tcPr>
+          <w:p>
+            <w:pPr>
+              <w:spacing w:after="0" w:line="240" w:lineRule="auto"/>
+              <w:rPr>
+                <w:sz w:val="12"/>
+                <w:szCs w:val="12"/>
+              </w:rPr>
+            </w:pPr>
+            <w:r>
+              <w:rPr>
+                <w:sz w:val="16"/>
+                <w:szCs w:val="12"/>
+              </w:rPr>
+              <w:t>C</w:t>
+            </w:r>
+          </w:p>
+        </w:tc>
+        <w:tc>
+          <w:tcPr>
+            <w:tcW w:w="278" w:type="dxa"/>
+            <w:shd w:val="clear" w:color="auto" w:fill="C4BC96" w:themeFill="background2" w:themeFillShade="BF"/>
+          </w:tcPr>
+          <w:p>
+            <w:pPr>
+              <w:spacing w:after="0" w:line="240" w:lineRule="auto"/>
+              <w:rPr>
+                <w:sz w:val="12"/>
+                <w:szCs w:val="12"/>
+              </w:rPr>
+            </w:pPr>
+          </w:p>
+        </w:tc>
+        <w:tc>
+          <w:tcPr>
+            <w:tcW w:w="255" w:type="dxa"/>
+            <w:shd w:val="clear" w:color="auto" w:fill="C4BC96" w:themeFill="background2" w:themeFillShade="BF"/>
+          </w:tcPr>
+          <w:p>
+            <w:pPr>
+              <w:spacing w:after="0" w:line="240" w:lineRule="auto"/>
+              <w:rPr>
+                <w:sz w:val="12"/>
+                <w:szCs w:val="12"/>
+              </w:rPr>
+            </w:pPr>
+          </w:p>
+        </w:tc>
+        <w:tc>
+          <w:tcPr>
+            <w:tcW w:w="300" w:type="dxa"/>
+            <w:shd w:val="clear" w:color="auto" w:fill="C4BC96" w:themeFill="background2" w:themeFillShade="BF"/>
+          </w:tcPr>
+          <w:p>
+            <w:pPr>
+              <w:spacing w:after="0" w:line="240" w:lineRule="auto"/>
+              <w:rPr>
+                <w:sz w:val="12"/>
+                <w:szCs w:val="12"/>
+              </w:rPr>
+            </w:pPr>
+            <w:r>
+              <w:rPr>
+                <w:sz w:val="16"/>
+                <w:szCs w:val="12"/>
+              </w:rPr>
+              <w:t>J</w:t>
+            </w:r>
+            <w:r>
+              <w:rPr>
+                <w:sz w:val="16"/>
+                <w:szCs w:val="12"/>
+              </w:rPr>
+              <w:t>X</w:t>
             </w:r>
             <w:bookmarkStart w:id="0" w:name="_GoBack"/>
             <w:bookmarkEnd w:id="0"/>
-            <w:r>
-              <w:rPr>
-                <w:sz w:val="18"/>
-                <w:szCs w:val="20"/>
-              </w:rPr>
-              <w:t>balance classification models with real GOTO data</w:t>
-            </w:r>
-          </w:p>
-        </w:tc>
-        <w:tc>
-          <w:tcPr>
-            <w:tcW w:w="277" w:type="dxa"/>
-            <w:shd w:val="clear" w:color="auto" w:fill="C4BC96" w:themeFill="background2" w:themeFillShade="BF"/>
-          </w:tcPr>
-          <w:p>
-            <w:pPr>
-              <w:spacing w:after="0" w:line="240" w:lineRule="auto"/>
-              <w:rPr>
-                <w:sz w:val="12"/>
-                <w:szCs w:val="12"/>
-              </w:rPr>
-            </w:pPr>
-          </w:p>
-        </w:tc>
-        <w:tc>
-          <w:tcPr>
-            <w:tcW w:w="278" w:type="dxa"/>
-            <w:shd w:val="clear" w:color="auto" w:fill="C4BC96" w:themeFill="background2" w:themeFillShade="BF"/>
-          </w:tcPr>
-          <w:p>
-            <w:pPr>
-              <w:spacing w:after="0" w:line="240" w:lineRule="auto"/>
-              <w:rPr>
-                <w:sz w:val="12"/>
-                <w:szCs w:val="12"/>
-              </w:rPr>
-            </w:pPr>
-          </w:p>
-        </w:tc>
-        <w:tc>
-          <w:tcPr>
-            <w:tcW w:w="277" w:type="dxa"/>
-            <w:shd w:val="clear" w:color="auto" w:fill="C4BC96" w:themeFill="background2" w:themeFillShade="BF"/>
-          </w:tcPr>
-          <w:p>
-            <w:pPr>
-              <w:spacing w:after="0" w:line="240" w:lineRule="auto"/>
-              <w:rPr>
-                <w:sz w:val="12"/>
-                <w:szCs w:val="12"/>
-              </w:rPr>
-            </w:pPr>
-          </w:p>
-        </w:tc>
-        <w:tc>
-          <w:tcPr>
-            <w:tcW w:w="278" w:type="dxa"/>
-            <w:shd w:val="clear" w:color="auto" w:fill="C4BC96" w:themeFill="background2" w:themeFillShade="BF"/>
-          </w:tcPr>
-          <w:p>
-            <w:pPr>
-              <w:spacing w:after="0" w:line="240" w:lineRule="auto"/>
-              <w:rPr>
-                <w:sz w:val="12"/>
-                <w:szCs w:val="12"/>
-              </w:rPr>
-            </w:pPr>
-          </w:p>
-        </w:tc>
-        <w:tc>
-          <w:tcPr>
-            <w:tcW w:w="277" w:type="dxa"/>
-            <w:shd w:val="clear" w:color="auto" w:fill="C4BC96" w:themeFill="background2" w:themeFillShade="BF"/>
-          </w:tcPr>
-          <w:p>
-            <w:pPr>
-              <w:spacing w:after="0" w:line="240" w:lineRule="auto"/>
-              <w:rPr>
-                <w:sz w:val="12"/>
-                <w:szCs w:val="12"/>
-              </w:rPr>
-            </w:pPr>
-          </w:p>
-        </w:tc>
-        <w:tc>
-          <w:tcPr>
-            <w:tcW w:w="278" w:type="dxa"/>
-            <w:shd w:val="clear" w:color="auto" w:fill="C4BC96" w:themeFill="background2" w:themeFillShade="BF"/>
-          </w:tcPr>
-          <w:p>
-            <w:pPr>
-              <w:spacing w:after="0" w:line="240" w:lineRule="auto"/>
-              <w:rPr>
-                <w:sz w:val="12"/>
-                <w:szCs w:val="12"/>
-              </w:rPr>
-            </w:pPr>
-            <w:r>
-              <w:rPr>
-                <w:sz w:val="16"/>
-                <w:szCs w:val="12"/>
-              </w:rPr>
-              <w:t>C</w:t>
-            </w:r>
-          </w:p>
-        </w:tc>
-        <w:tc>
-          <w:tcPr>
-            <w:tcW w:w="278" w:type="dxa"/>
-            <w:shd w:val="clear" w:color="auto" w:fill="C4BC96" w:themeFill="background2" w:themeFillShade="BF"/>
-          </w:tcPr>
-          <w:p>
-            <w:pPr>
-              <w:spacing w:after="0" w:line="240" w:lineRule="auto"/>
-              <w:rPr>
-                <w:sz w:val="12"/>
-                <w:szCs w:val="12"/>
-              </w:rPr>
-            </w:pPr>
-          </w:p>
-        </w:tc>
-        <w:tc>
-          <w:tcPr>
-            <w:tcW w:w="277" w:type="dxa"/>
-            <w:shd w:val="clear" w:color="auto" w:fill="C4BC96" w:themeFill="background2" w:themeFillShade="BF"/>
-          </w:tcPr>
-          <w:p>
-            <w:pPr>
-              <w:spacing w:after="0" w:line="240" w:lineRule="auto"/>
-              <w:rPr>
-                <w:sz w:val="12"/>
-                <w:szCs w:val="12"/>
-              </w:rPr>
-            </w:pPr>
-          </w:p>
-        </w:tc>
-        <w:tc>
-          <w:tcPr>
-            <w:tcW w:w="278" w:type="dxa"/>
-            <w:shd w:val="clear" w:color="auto" w:fill="C4BC96" w:themeFill="background2" w:themeFillShade="BF"/>
-          </w:tcPr>
-          <w:p>
-            <w:pPr>
-              <w:spacing w:after="0" w:line="240" w:lineRule="auto"/>
-              <w:rPr>
-                <w:sz w:val="12"/>
-                <w:szCs w:val="12"/>
-              </w:rPr>
-            </w:pPr>
-            <w:r>
-              <w:rPr>
-                <w:sz w:val="16"/>
-                <w:szCs w:val="12"/>
-              </w:rPr>
-              <w:t>J</w:t>
-            </w:r>
           </w:p>
         </w:tc>
         <w:tc>
@@ -2847,439 +3299,6 @@
         <w:tc>
           <w:tcPr>
             <w:tcW w:w="284" w:type="dxa"/>
-          </w:tcPr>
-          <w:p>
-            <w:pPr>
-              <w:spacing w:after="0" w:line="240" w:lineRule="auto"/>
-              <w:jc w:val="center"/>
-              <w:rPr>
-                <w:sz w:val="18"/>
-                <w:szCs w:val="20"/>
-              </w:rPr>
-            </w:pPr>
-          </w:p>
-        </w:tc>
-        <w:tc>
-          <w:tcPr>
-            <w:tcW w:w="1559" w:type="dxa"/>
-          </w:tcPr>
-          <w:p>
-            <w:pPr>
-              <w:spacing w:after="0" w:line="240" w:lineRule="auto"/>
-              <w:rPr>
-                <w:sz w:val="18"/>
-                <w:szCs w:val="20"/>
-              </w:rPr>
-            </w:pPr>
-            <w:r>
-              <w:rPr>
-                <w:sz w:val="18"/>
-                <w:szCs w:val="20"/>
-              </w:rPr>
-              <w:t>ii) Hybridize clustering &amp; ensemble with classification</w:t>
-            </w:r>
-          </w:p>
-        </w:tc>
-        <w:tc>
-          <w:tcPr>
-            <w:tcW w:w="277" w:type="dxa"/>
-          </w:tcPr>
-          <w:p>
-            <w:pPr>
-              <w:spacing w:after="0" w:line="240" w:lineRule="auto"/>
-              <w:rPr>
-                <w:sz w:val="12"/>
-                <w:szCs w:val="12"/>
-              </w:rPr>
-            </w:pPr>
-          </w:p>
-        </w:tc>
-        <w:tc>
-          <w:tcPr>
-            <w:tcW w:w="278" w:type="dxa"/>
-          </w:tcPr>
-          <w:p>
-            <w:pPr>
-              <w:spacing w:after="0" w:line="240" w:lineRule="auto"/>
-              <w:rPr>
-                <w:sz w:val="12"/>
-                <w:szCs w:val="12"/>
-              </w:rPr>
-            </w:pPr>
-          </w:p>
-        </w:tc>
-        <w:tc>
-          <w:tcPr>
-            <w:tcW w:w="277" w:type="dxa"/>
-          </w:tcPr>
-          <w:p>
-            <w:pPr>
-              <w:spacing w:after="0" w:line="240" w:lineRule="auto"/>
-              <w:rPr>
-                <w:sz w:val="12"/>
-                <w:szCs w:val="12"/>
-              </w:rPr>
-            </w:pPr>
-          </w:p>
-        </w:tc>
-        <w:tc>
-          <w:tcPr>
-            <w:tcW w:w="278" w:type="dxa"/>
-          </w:tcPr>
-          <w:p>
-            <w:pPr>
-              <w:spacing w:after="0" w:line="240" w:lineRule="auto"/>
-              <w:rPr>
-                <w:sz w:val="12"/>
-                <w:szCs w:val="12"/>
-              </w:rPr>
-            </w:pPr>
-          </w:p>
-        </w:tc>
-        <w:tc>
-          <w:tcPr>
-            <w:tcW w:w="277" w:type="dxa"/>
-          </w:tcPr>
-          <w:p>
-            <w:pPr>
-              <w:spacing w:after="0" w:line="240" w:lineRule="auto"/>
-              <w:rPr>
-                <w:sz w:val="12"/>
-                <w:szCs w:val="12"/>
-              </w:rPr>
-            </w:pPr>
-          </w:p>
-        </w:tc>
-        <w:tc>
-          <w:tcPr>
-            <w:tcW w:w="278" w:type="dxa"/>
-          </w:tcPr>
-          <w:p>
-            <w:pPr>
-              <w:spacing w:after="0" w:line="240" w:lineRule="auto"/>
-              <w:rPr>
-                <w:sz w:val="12"/>
-                <w:szCs w:val="12"/>
-              </w:rPr>
-            </w:pPr>
-          </w:p>
-        </w:tc>
-        <w:tc>
-          <w:tcPr>
-            <w:tcW w:w="278" w:type="dxa"/>
-            <w:shd w:val="clear" w:color="auto" w:fill="C4BC96" w:themeFill="background2" w:themeFillShade="BF"/>
-          </w:tcPr>
-          <w:p>
-            <w:pPr>
-              <w:spacing w:after="0" w:line="240" w:lineRule="auto"/>
-              <w:rPr>
-                <w:sz w:val="12"/>
-                <w:szCs w:val="12"/>
-              </w:rPr>
-            </w:pPr>
-          </w:p>
-        </w:tc>
-        <w:tc>
-          <w:tcPr>
-            <w:tcW w:w="277" w:type="dxa"/>
-            <w:shd w:val="clear" w:color="auto" w:fill="C4BC96" w:themeFill="background2" w:themeFillShade="BF"/>
-          </w:tcPr>
-          <w:p>
-            <w:pPr>
-              <w:spacing w:after="0" w:line="240" w:lineRule="auto"/>
-              <w:rPr>
-                <w:sz w:val="12"/>
-                <w:szCs w:val="12"/>
-              </w:rPr>
-            </w:pPr>
-          </w:p>
-        </w:tc>
-        <w:tc>
-          <w:tcPr>
-            <w:tcW w:w="278" w:type="dxa"/>
-            <w:shd w:val="clear" w:color="auto" w:fill="C4BC96" w:themeFill="background2" w:themeFillShade="BF"/>
-          </w:tcPr>
-          <w:p>
-            <w:pPr>
-              <w:spacing w:after="0" w:line="240" w:lineRule="auto"/>
-              <w:rPr>
-                <w:sz w:val="12"/>
-                <w:szCs w:val="12"/>
-              </w:rPr>
-            </w:pPr>
-          </w:p>
-        </w:tc>
-        <w:tc>
-          <w:tcPr>
-            <w:tcW w:w="277" w:type="dxa"/>
-            <w:shd w:val="clear" w:color="auto" w:fill="C4BC96" w:themeFill="background2" w:themeFillShade="BF"/>
-          </w:tcPr>
-          <w:p>
-            <w:pPr>
-              <w:spacing w:after="0" w:line="240" w:lineRule="auto"/>
-              <w:rPr>
-                <w:sz w:val="12"/>
-                <w:szCs w:val="12"/>
-              </w:rPr>
-            </w:pPr>
-          </w:p>
-        </w:tc>
-        <w:tc>
-          <w:tcPr>
-            <w:tcW w:w="278" w:type="dxa"/>
-            <w:shd w:val="clear" w:color="auto" w:fill="C4BC96" w:themeFill="background2" w:themeFillShade="BF"/>
-          </w:tcPr>
-          <w:p>
-            <w:pPr>
-              <w:spacing w:after="0" w:line="240" w:lineRule="auto"/>
-              <w:rPr>
-                <w:sz w:val="12"/>
-                <w:szCs w:val="12"/>
-              </w:rPr>
-            </w:pPr>
-          </w:p>
-        </w:tc>
-        <w:tc>
-          <w:tcPr>
-            <w:tcW w:w="278" w:type="dxa"/>
-            <w:shd w:val="clear" w:color="auto" w:fill="C4BC96" w:themeFill="background2" w:themeFillShade="BF"/>
-          </w:tcPr>
-          <w:p>
-            <w:pPr>
-              <w:spacing w:after="0" w:line="240" w:lineRule="auto"/>
-              <w:rPr>
-                <w:sz w:val="12"/>
-                <w:szCs w:val="12"/>
-              </w:rPr>
-            </w:pPr>
-          </w:p>
-        </w:tc>
-        <w:tc>
-          <w:tcPr>
-            <w:tcW w:w="277" w:type="dxa"/>
-            <w:shd w:val="clear" w:color="auto" w:fill="C4BC96" w:themeFill="background2" w:themeFillShade="BF"/>
-          </w:tcPr>
-          <w:p>
-            <w:pPr>
-              <w:spacing w:after="0" w:line="240" w:lineRule="auto"/>
-              <w:rPr>
-                <w:sz w:val="12"/>
-                <w:szCs w:val="12"/>
-              </w:rPr>
-            </w:pPr>
-          </w:p>
-        </w:tc>
-        <w:tc>
-          <w:tcPr>
-            <w:tcW w:w="278" w:type="dxa"/>
-            <w:shd w:val="clear" w:color="auto" w:fill="C4BC96" w:themeFill="background2" w:themeFillShade="BF"/>
-          </w:tcPr>
-          <w:p>
-            <w:pPr>
-              <w:spacing w:after="0" w:line="240" w:lineRule="auto"/>
-              <w:rPr>
-                <w:sz w:val="12"/>
-                <w:szCs w:val="12"/>
-              </w:rPr>
-            </w:pPr>
-          </w:p>
-        </w:tc>
-        <w:tc>
-          <w:tcPr>
-            <w:tcW w:w="277" w:type="dxa"/>
-            <w:shd w:val="clear" w:color="auto" w:fill="C4BC96" w:themeFill="background2" w:themeFillShade="BF"/>
-          </w:tcPr>
-          <w:p>
-            <w:pPr>
-              <w:spacing w:after="0" w:line="240" w:lineRule="auto"/>
-              <w:rPr>
-                <w:sz w:val="12"/>
-                <w:szCs w:val="12"/>
-              </w:rPr>
-            </w:pPr>
-          </w:p>
-        </w:tc>
-        <w:tc>
-          <w:tcPr>
-            <w:tcW w:w="278" w:type="dxa"/>
-            <w:shd w:val="clear" w:color="auto" w:fill="C4BC96" w:themeFill="background2" w:themeFillShade="BF"/>
-          </w:tcPr>
-          <w:p>
-            <w:pPr>
-              <w:spacing w:after="0" w:line="240" w:lineRule="auto"/>
-              <w:rPr>
-                <w:sz w:val="12"/>
-                <w:szCs w:val="12"/>
-              </w:rPr>
-            </w:pPr>
-          </w:p>
-        </w:tc>
-        <w:tc>
-          <w:tcPr>
-            <w:tcW w:w="277" w:type="dxa"/>
-            <w:shd w:val="clear" w:color="auto" w:fill="C4BC96" w:themeFill="background2" w:themeFillShade="BF"/>
-          </w:tcPr>
-          <w:p>
-            <w:pPr>
-              <w:spacing w:after="0" w:line="240" w:lineRule="auto"/>
-              <w:rPr>
-                <w:sz w:val="12"/>
-                <w:szCs w:val="12"/>
-              </w:rPr>
-            </w:pPr>
-          </w:p>
-        </w:tc>
-        <w:tc>
-          <w:tcPr>
-            <w:tcW w:w="278" w:type="dxa"/>
-            <w:shd w:val="clear" w:color="auto" w:fill="C4BC96" w:themeFill="background2" w:themeFillShade="BF"/>
-          </w:tcPr>
-          <w:p>
-            <w:pPr>
-              <w:spacing w:after="0" w:line="240" w:lineRule="auto"/>
-              <w:rPr>
-                <w:sz w:val="16"/>
-                <w:szCs w:val="12"/>
-              </w:rPr>
-            </w:pPr>
-            <w:r>
-              <w:rPr>
-                <w:sz w:val="16"/>
-                <w:szCs w:val="12"/>
-              </w:rPr>
-              <w:t>C</w:t>
-            </w:r>
-          </w:p>
-          <w:p>
-            <w:pPr>
-              <w:spacing w:after="0" w:line="240" w:lineRule="auto"/>
-              <w:rPr>
-                <w:sz w:val="16"/>
-                <w:szCs w:val="12"/>
-              </w:rPr>
-            </w:pPr>
-          </w:p>
-          <w:p>
-            <w:pPr>
-              <w:spacing w:after="0" w:line="240" w:lineRule="auto"/>
-              <w:rPr>
-                <w:sz w:val="12"/>
-                <w:szCs w:val="12"/>
-              </w:rPr>
-            </w:pPr>
-            <w:r>
-              <w:rPr>
-                <w:sz w:val="16"/>
-                <w:szCs w:val="12"/>
-              </w:rPr>
-              <w:t>X</w:t>
-            </w:r>
-          </w:p>
-        </w:tc>
-        <w:tc>
-          <w:tcPr>
-            <w:tcW w:w="278" w:type="dxa"/>
-          </w:tcPr>
-          <w:p>
-            <w:pPr>
-              <w:spacing w:after="0" w:line="240" w:lineRule="auto"/>
-              <w:rPr>
-                <w:sz w:val="12"/>
-                <w:szCs w:val="12"/>
-              </w:rPr>
-            </w:pPr>
-          </w:p>
-        </w:tc>
-        <w:tc>
-          <w:tcPr>
-            <w:tcW w:w="277" w:type="dxa"/>
-          </w:tcPr>
-          <w:p>
-            <w:pPr>
-              <w:spacing w:after="0" w:line="240" w:lineRule="auto"/>
-              <w:rPr>
-                <w:sz w:val="12"/>
-                <w:szCs w:val="12"/>
-              </w:rPr>
-            </w:pPr>
-          </w:p>
-        </w:tc>
-        <w:tc>
-          <w:tcPr>
-            <w:tcW w:w="278" w:type="dxa"/>
-          </w:tcPr>
-          <w:p>
-            <w:pPr>
-              <w:spacing w:after="0" w:line="240" w:lineRule="auto"/>
-              <w:rPr>
-                <w:sz w:val="12"/>
-                <w:szCs w:val="12"/>
-              </w:rPr>
-            </w:pPr>
-          </w:p>
-        </w:tc>
-        <w:tc>
-          <w:tcPr>
-            <w:tcW w:w="277" w:type="dxa"/>
-          </w:tcPr>
-          <w:p>
-            <w:pPr>
-              <w:spacing w:after="0" w:line="240" w:lineRule="auto"/>
-              <w:rPr>
-                <w:sz w:val="12"/>
-                <w:szCs w:val="12"/>
-              </w:rPr>
-            </w:pPr>
-          </w:p>
-        </w:tc>
-        <w:tc>
-          <w:tcPr>
-            <w:tcW w:w="278" w:type="dxa"/>
-          </w:tcPr>
-          <w:p>
-            <w:pPr>
-              <w:spacing w:after="0" w:line="240" w:lineRule="auto"/>
-              <w:rPr>
-                <w:sz w:val="12"/>
-                <w:szCs w:val="12"/>
-              </w:rPr>
-            </w:pPr>
-          </w:p>
-        </w:tc>
-        <w:tc>
-          <w:tcPr>
-            <w:tcW w:w="278" w:type="dxa"/>
-          </w:tcPr>
-          <w:p>
-            <w:pPr>
-              <w:spacing w:after="0" w:line="240" w:lineRule="auto"/>
-              <w:rPr>
-                <w:sz w:val="12"/>
-                <w:szCs w:val="12"/>
-              </w:rPr>
-            </w:pPr>
-          </w:p>
-        </w:tc>
-        <w:tc>
-          <w:tcPr>
-            <w:tcW w:w="1746" w:type="dxa"/>
-            <w:vMerge/>
-          </w:tcPr>
-          <w:p>
-            <w:pPr>
-              <w:spacing w:after="0" w:line="240" w:lineRule="auto"/>
-              <w:rPr>
-                <w:sz w:val="18"/>
-                <w:szCs w:val="20"/>
-              </w:rPr>
-            </w:pPr>
-          </w:p>
-        </w:tc>
-      </w:tr>
-      <w:tr>
-        <w:tc>
-          <w:tcPr>
-            <w:tcW w:w="284" w:type="dxa"/>
             <w:shd w:val="clear" w:color="auto" w:fill="auto"/>
           </w:tcPr>
           <w:p>
@@ -3311,7 +3330,14 @@
                 <w:sz w:val="18"/>
                 <w:szCs w:val="20"/>
               </w:rPr>
-              <w:t>iii) Pixel based classification modelling</w:t>
+              <w:t>ii</w:t>
+            </w:r>
+            <w:r>
+              <w:rPr>
+                <w:sz w:val="18"/>
+                <w:szCs w:val="20"/>
+              </w:rPr>
+              <w:t>) Pixel based classification modelling</w:t>
             </w:r>
           </w:p>
         </w:tc>
@@ -3377,7 +3403,7 @@
         </w:tc>
         <w:tc>
           <w:tcPr>
-            <w:tcW w:w="277" w:type="dxa"/>
+            <w:tcW w:w="278" w:type="dxa"/>
             <w:shd w:val="clear" w:color="auto" w:fill="auto"/>
           </w:tcPr>
           <w:p>
@@ -3392,7 +3418,7 @@
         </w:tc>
         <w:tc>
           <w:tcPr>
-            <w:tcW w:w="278" w:type="dxa"/>
+            <w:tcW w:w="277" w:type="dxa"/>
             <w:shd w:val="clear" w:color="auto" w:fill="auto"/>
           </w:tcPr>
           <w:p>
@@ -3422,22 +3448,22 @@
         </w:tc>
         <w:tc>
           <w:tcPr>
-            <w:tcW w:w="277" w:type="dxa"/>
-            <w:shd w:val="clear" w:color="auto" w:fill="C4BC96" w:themeFill="background2" w:themeFillShade="BF"/>
-          </w:tcPr>
-          <w:p>
-            <w:pPr>
-              <w:spacing w:after="0" w:line="240" w:lineRule="auto"/>
-              <w:rPr>
-                <w:sz w:val="12"/>
-                <w:szCs w:val="12"/>
-              </w:rPr>
-            </w:pPr>
-          </w:p>
-        </w:tc>
-        <w:tc>
-          <w:tcPr>
-            <w:tcW w:w="278" w:type="dxa"/>
+            <w:tcW w:w="255" w:type="dxa"/>
+            <w:shd w:val="clear" w:color="auto" w:fill="C4BC96" w:themeFill="background2" w:themeFillShade="BF"/>
+          </w:tcPr>
+          <w:p>
+            <w:pPr>
+              <w:spacing w:after="0" w:line="240" w:lineRule="auto"/>
+              <w:rPr>
+                <w:sz w:val="12"/>
+                <w:szCs w:val="12"/>
+              </w:rPr>
+            </w:pPr>
+          </w:p>
+        </w:tc>
+        <w:tc>
+          <w:tcPr>
+            <w:tcW w:w="300" w:type="dxa"/>
             <w:shd w:val="clear" w:color="auto" w:fill="C4BC96" w:themeFill="background2" w:themeFillShade="BF"/>
           </w:tcPr>
           <w:p>
@@ -3833,64 +3859,64 @@
         </w:tc>
         <w:tc>
           <w:tcPr>
-            <w:tcW w:w="277" w:type="dxa"/>
-          </w:tcPr>
-          <w:p>
-            <w:pPr>
-              <w:spacing w:after="0" w:line="240" w:lineRule="auto"/>
-              <w:rPr>
-                <w:sz w:val="12"/>
-                <w:szCs w:val="12"/>
-              </w:rPr>
-            </w:pPr>
-          </w:p>
-        </w:tc>
-        <w:tc>
-          <w:tcPr>
-            <w:tcW w:w="278" w:type="dxa"/>
-            <w:shd w:val="clear" w:color="auto" w:fill="C4BC96" w:themeFill="background2" w:themeFillShade="BF"/>
-          </w:tcPr>
-          <w:p>
-            <w:pPr>
-              <w:spacing w:after="0" w:line="240" w:lineRule="auto"/>
-              <w:rPr>
-                <w:sz w:val="12"/>
-                <w:szCs w:val="12"/>
-              </w:rPr>
-            </w:pPr>
-          </w:p>
-        </w:tc>
-        <w:tc>
-          <w:tcPr>
-            <w:tcW w:w="278" w:type="dxa"/>
-          </w:tcPr>
-          <w:p>
-            <w:pPr>
-              <w:spacing w:after="0" w:line="240" w:lineRule="auto"/>
-              <w:rPr>
-                <w:sz w:val="12"/>
-                <w:szCs w:val="12"/>
-              </w:rPr>
-            </w:pPr>
-          </w:p>
-        </w:tc>
-        <w:tc>
-          <w:tcPr>
-            <w:tcW w:w="277" w:type="dxa"/>
-          </w:tcPr>
-          <w:p>
-            <w:pPr>
-              <w:spacing w:after="0" w:line="240" w:lineRule="auto"/>
-              <w:rPr>
-                <w:sz w:val="12"/>
-                <w:szCs w:val="12"/>
-              </w:rPr>
-            </w:pPr>
-          </w:p>
-        </w:tc>
-        <w:tc>
-          <w:tcPr>
-            <w:tcW w:w="278" w:type="dxa"/>
+            <w:tcW w:w="278" w:type="dxa"/>
+          </w:tcPr>
+          <w:p>
+            <w:pPr>
+              <w:spacing w:after="0" w:line="240" w:lineRule="auto"/>
+              <w:rPr>
+                <w:sz w:val="12"/>
+                <w:szCs w:val="12"/>
+              </w:rPr>
+            </w:pPr>
+          </w:p>
+        </w:tc>
+        <w:tc>
+          <w:tcPr>
+            <w:tcW w:w="277" w:type="dxa"/>
+            <w:shd w:val="clear" w:color="auto" w:fill="C4BC96" w:themeFill="background2" w:themeFillShade="BF"/>
+          </w:tcPr>
+          <w:p>
+            <w:pPr>
+              <w:spacing w:after="0" w:line="240" w:lineRule="auto"/>
+              <w:rPr>
+                <w:sz w:val="12"/>
+                <w:szCs w:val="12"/>
+              </w:rPr>
+            </w:pPr>
+          </w:p>
+        </w:tc>
+        <w:tc>
+          <w:tcPr>
+            <w:tcW w:w="278" w:type="dxa"/>
+          </w:tcPr>
+          <w:p>
+            <w:pPr>
+              <w:spacing w:after="0" w:line="240" w:lineRule="auto"/>
+              <w:rPr>
+                <w:sz w:val="12"/>
+                <w:szCs w:val="12"/>
+              </w:rPr>
+            </w:pPr>
+          </w:p>
+        </w:tc>
+        <w:tc>
+          <w:tcPr>
+            <w:tcW w:w="255" w:type="dxa"/>
+          </w:tcPr>
+          <w:p>
+            <w:pPr>
+              <w:spacing w:after="0" w:line="240" w:lineRule="auto"/>
+              <w:rPr>
+                <w:sz w:val="12"/>
+                <w:szCs w:val="12"/>
+              </w:rPr>
+            </w:pPr>
+          </w:p>
+        </w:tc>
+        <w:tc>
+          <w:tcPr>
+            <w:tcW w:w="300" w:type="dxa"/>
           </w:tcPr>
           <w:p>
             <w:pPr>
@@ -4150,6 +4176,9 @@
         </w:tc>
       </w:tr>
       <w:tr>
+        <w:trPr>
+          <w:trHeight w:val="674"/>
+        </w:trPr>
         <w:tc>
           <w:tcPr>
             <w:tcW w:w="284" w:type="dxa"/>
@@ -4185,21 +4214,12 @@
                 <w:szCs w:val="20"/>
               </w:rPr>
             </w:pPr>
-            <w:proofErr w:type="spellStart"/>
-            <w:r>
-              <w:rPr>
-                <w:sz w:val="18"/>
-                <w:szCs w:val="20"/>
-              </w:rPr>
-              <w:t>i</w:t>
-            </w:r>
-            <w:proofErr w:type="spellEnd"/>
-            <w:r>
-              <w:rPr>
-                <w:sz w:val="18"/>
-                <w:szCs w:val="20"/>
-              </w:rPr>
-              <w:t>) P</w:t>
+            <w:r>
+              <w:rPr>
+                <w:sz w:val="18"/>
+                <w:szCs w:val="20"/>
+              </w:rPr>
+              <w:t>i) P</w:t>
             </w:r>
             <w:r>
               <w:rPr>
@@ -4279,67 +4299,67 @@
         </w:tc>
         <w:tc>
           <w:tcPr>
-            <w:tcW w:w="277" w:type="dxa"/>
-            <w:shd w:val="clear" w:color="auto" w:fill="C4BC96" w:themeFill="background2" w:themeFillShade="BF"/>
-          </w:tcPr>
-          <w:p>
-            <w:pPr>
-              <w:spacing w:after="0" w:line="240" w:lineRule="auto"/>
-              <w:rPr>
-                <w:sz w:val="12"/>
-                <w:szCs w:val="12"/>
-              </w:rPr>
-            </w:pPr>
-          </w:p>
-        </w:tc>
-        <w:tc>
-          <w:tcPr>
-            <w:tcW w:w="278" w:type="dxa"/>
-            <w:shd w:val="clear" w:color="auto" w:fill="C4BC96" w:themeFill="background2" w:themeFillShade="BF"/>
-          </w:tcPr>
-          <w:p>
-            <w:pPr>
-              <w:spacing w:after="0" w:line="240" w:lineRule="auto"/>
-              <w:rPr>
-                <w:sz w:val="12"/>
-                <w:szCs w:val="12"/>
-              </w:rPr>
-            </w:pPr>
-          </w:p>
-        </w:tc>
-        <w:tc>
-          <w:tcPr>
-            <w:tcW w:w="278" w:type="dxa"/>
-            <w:shd w:val="clear" w:color="auto" w:fill="C4BC96" w:themeFill="background2" w:themeFillShade="BF"/>
-          </w:tcPr>
-          <w:p>
-            <w:pPr>
-              <w:spacing w:after="0" w:line="240" w:lineRule="auto"/>
-              <w:rPr>
-                <w:sz w:val="12"/>
-                <w:szCs w:val="12"/>
-              </w:rPr>
-            </w:pPr>
-          </w:p>
-        </w:tc>
-        <w:tc>
-          <w:tcPr>
-            <w:tcW w:w="277" w:type="dxa"/>
-            <w:shd w:val="clear" w:color="auto" w:fill="C4BC96" w:themeFill="background2" w:themeFillShade="BF"/>
-          </w:tcPr>
-          <w:p>
-            <w:pPr>
-              <w:spacing w:after="0" w:line="240" w:lineRule="auto"/>
-              <w:rPr>
-                <w:sz w:val="12"/>
-                <w:szCs w:val="12"/>
-              </w:rPr>
-            </w:pPr>
-          </w:p>
-        </w:tc>
-        <w:tc>
-          <w:tcPr>
-            <w:tcW w:w="278" w:type="dxa"/>
+            <w:tcW w:w="278" w:type="dxa"/>
+            <w:shd w:val="clear" w:color="auto" w:fill="C4BC96" w:themeFill="background2" w:themeFillShade="BF"/>
+          </w:tcPr>
+          <w:p>
+            <w:pPr>
+              <w:spacing w:after="0" w:line="240" w:lineRule="auto"/>
+              <w:rPr>
+                <w:sz w:val="12"/>
+                <w:szCs w:val="12"/>
+              </w:rPr>
+            </w:pPr>
+          </w:p>
+        </w:tc>
+        <w:tc>
+          <w:tcPr>
+            <w:tcW w:w="277" w:type="dxa"/>
+            <w:shd w:val="clear" w:color="auto" w:fill="C4BC96" w:themeFill="background2" w:themeFillShade="BF"/>
+          </w:tcPr>
+          <w:p>
+            <w:pPr>
+              <w:spacing w:after="0" w:line="240" w:lineRule="auto"/>
+              <w:rPr>
+                <w:sz w:val="12"/>
+                <w:szCs w:val="12"/>
+              </w:rPr>
+            </w:pPr>
+          </w:p>
+        </w:tc>
+        <w:tc>
+          <w:tcPr>
+            <w:tcW w:w="278" w:type="dxa"/>
+            <w:shd w:val="clear" w:color="auto" w:fill="C4BC96" w:themeFill="background2" w:themeFillShade="BF"/>
+          </w:tcPr>
+          <w:p>
+            <w:pPr>
+              <w:spacing w:after="0" w:line="240" w:lineRule="auto"/>
+              <w:rPr>
+                <w:sz w:val="12"/>
+                <w:szCs w:val="12"/>
+              </w:rPr>
+            </w:pPr>
+          </w:p>
+        </w:tc>
+        <w:tc>
+          <w:tcPr>
+            <w:tcW w:w="255" w:type="dxa"/>
+            <w:shd w:val="clear" w:color="auto" w:fill="C4BC96" w:themeFill="background2" w:themeFillShade="BF"/>
+          </w:tcPr>
+          <w:p>
+            <w:pPr>
+              <w:spacing w:after="0" w:line="240" w:lineRule="auto"/>
+              <w:rPr>
+                <w:sz w:val="12"/>
+                <w:szCs w:val="12"/>
+              </w:rPr>
+            </w:pPr>
+          </w:p>
+        </w:tc>
+        <w:tc>
+          <w:tcPr>
+            <w:tcW w:w="300" w:type="dxa"/>
             <w:shd w:val="clear" w:color="auto" w:fill="C4BC96" w:themeFill="background2" w:themeFillShade="BF"/>
           </w:tcPr>
           <w:p>
@@ -4580,15 +4600,25 @@
         <w:tc>
           <w:tcPr>
             <w:tcW w:w="1746" w:type="dxa"/>
-          </w:tcPr>
-          <w:p>
-            <w:pPr>
-              <w:spacing w:after="0" w:line="240" w:lineRule="auto"/>
-              <w:rPr>
-                <w:sz w:val="18"/>
-                <w:szCs w:val="20"/>
-              </w:rPr>
-            </w:pPr>
+            <w:tcBorders>
+              <w:bottom w:val="nil"/>
+            </w:tcBorders>
+          </w:tcPr>
+          <w:p>
+            <w:pPr>
+              <w:spacing w:after="0" w:line="240" w:lineRule="auto"/>
+              <w:rPr>
+                <w:sz w:val="18"/>
+                <w:szCs w:val="20"/>
+              </w:rPr>
+            </w:pPr>
+            <w:r>
+              <w:rPr>
+                <w:sz w:val="18"/>
+                <w:szCs w:val="20"/>
+              </w:rPr>
+              <w:t>With both teams</w:t>
+            </w:r>
           </w:p>
         </w:tc>
       </w:tr>
@@ -4691,64 +4721,64 @@
         </w:tc>
         <w:tc>
           <w:tcPr>
-            <w:tcW w:w="277" w:type="dxa"/>
-          </w:tcPr>
-          <w:p>
-            <w:pPr>
-              <w:spacing w:after="0" w:line="240" w:lineRule="auto"/>
-              <w:rPr>
-                <w:sz w:val="12"/>
-                <w:szCs w:val="12"/>
-              </w:rPr>
-            </w:pPr>
-          </w:p>
-        </w:tc>
-        <w:tc>
-          <w:tcPr>
-            <w:tcW w:w="278" w:type="dxa"/>
-            <w:shd w:val="clear" w:color="auto" w:fill="C4BC96" w:themeFill="background2" w:themeFillShade="BF"/>
-          </w:tcPr>
-          <w:p>
-            <w:pPr>
-              <w:spacing w:after="0" w:line="240" w:lineRule="auto"/>
-              <w:rPr>
-                <w:sz w:val="12"/>
-                <w:szCs w:val="12"/>
-              </w:rPr>
-            </w:pPr>
-          </w:p>
-        </w:tc>
-        <w:tc>
-          <w:tcPr>
-            <w:tcW w:w="278" w:type="dxa"/>
-          </w:tcPr>
-          <w:p>
-            <w:pPr>
-              <w:spacing w:after="0" w:line="240" w:lineRule="auto"/>
-              <w:rPr>
-                <w:sz w:val="12"/>
-                <w:szCs w:val="12"/>
-              </w:rPr>
-            </w:pPr>
-          </w:p>
-        </w:tc>
-        <w:tc>
-          <w:tcPr>
-            <w:tcW w:w="277" w:type="dxa"/>
-          </w:tcPr>
-          <w:p>
-            <w:pPr>
-              <w:spacing w:after="0" w:line="240" w:lineRule="auto"/>
-              <w:rPr>
-                <w:sz w:val="12"/>
-                <w:szCs w:val="12"/>
-              </w:rPr>
-            </w:pPr>
-          </w:p>
-        </w:tc>
-        <w:tc>
-          <w:tcPr>
-            <w:tcW w:w="278" w:type="dxa"/>
+            <w:tcW w:w="278" w:type="dxa"/>
+          </w:tcPr>
+          <w:p>
+            <w:pPr>
+              <w:spacing w:after="0" w:line="240" w:lineRule="auto"/>
+              <w:rPr>
+                <w:sz w:val="12"/>
+                <w:szCs w:val="12"/>
+              </w:rPr>
+            </w:pPr>
+          </w:p>
+        </w:tc>
+        <w:tc>
+          <w:tcPr>
+            <w:tcW w:w="277" w:type="dxa"/>
+            <w:shd w:val="clear" w:color="auto" w:fill="C4BC96" w:themeFill="background2" w:themeFillShade="BF"/>
+          </w:tcPr>
+          <w:p>
+            <w:pPr>
+              <w:spacing w:after="0" w:line="240" w:lineRule="auto"/>
+              <w:rPr>
+                <w:sz w:val="12"/>
+                <w:szCs w:val="12"/>
+              </w:rPr>
+            </w:pPr>
+          </w:p>
+        </w:tc>
+        <w:tc>
+          <w:tcPr>
+            <w:tcW w:w="278" w:type="dxa"/>
+          </w:tcPr>
+          <w:p>
+            <w:pPr>
+              <w:spacing w:after="0" w:line="240" w:lineRule="auto"/>
+              <w:rPr>
+                <w:sz w:val="12"/>
+                <w:szCs w:val="12"/>
+              </w:rPr>
+            </w:pPr>
+          </w:p>
+        </w:tc>
+        <w:tc>
+          <w:tcPr>
+            <w:tcW w:w="255" w:type="dxa"/>
+          </w:tcPr>
+          <w:p>
+            <w:pPr>
+              <w:spacing w:after="0" w:line="240" w:lineRule="auto"/>
+              <w:rPr>
+                <w:sz w:val="12"/>
+                <w:szCs w:val="12"/>
+              </w:rPr>
+            </w:pPr>
+          </w:p>
+        </w:tc>
+        <w:tc>
+          <w:tcPr>
+            <w:tcW w:w="300" w:type="dxa"/>
           </w:tcPr>
           <w:p>
             <w:pPr>
@@ -4976,22 +5006,18 @@
         <w:tc>
           <w:tcPr>
             <w:tcW w:w="1746" w:type="dxa"/>
-          </w:tcPr>
-          <w:p>
-            <w:pPr>
-              <w:spacing w:after="0" w:line="240" w:lineRule="auto"/>
-              <w:rPr>
-                <w:sz w:val="18"/>
-                <w:szCs w:val="20"/>
-              </w:rPr>
-            </w:pPr>
-            <w:r>
-              <w:rPr>
-                <w:sz w:val="18"/>
-                <w:szCs w:val="20"/>
-              </w:rPr>
-              <w:t>With both teams</w:t>
-            </w:r>
+            <w:tcBorders>
+              <w:top w:val="nil"/>
+            </w:tcBorders>
+          </w:tcPr>
+          <w:p>
+            <w:pPr>
+              <w:spacing w:after="0" w:line="240" w:lineRule="auto"/>
+              <w:rPr>
+                <w:sz w:val="18"/>
+                <w:szCs w:val="20"/>
+              </w:rPr>
+            </w:pPr>
           </w:p>
         </w:tc>
       </w:tr>

</xml_diff>